<commit_message>
Updated code to do train, text, validation data splits and loaded those datasets to wandb
</commit_message>
<xml_diff>
--- a/MLflow_and _Hydra _Notes.docx
+++ b/MLflow_and _Hydra _Notes.docx
@@ -741,11 +741,11 @@
       </w:r>
       <w:proofErr w:type="spellEnd"/>
       <w:r>
-        <w:t xml:space="preserve"> file in the da</w:t>
-      </w:r>
-      <w:proofErr w:type="spellStart"/>
-      <w:r>
-        <w:t>ta_check</w:t>
+        <w:t xml:space="preserve"> file in the </w:t>
+      </w:r>
+      <w:proofErr w:type="spellStart"/>
+      <w:r>
+        <w:t>data_check</w:t>
       </w:r>
       <w:proofErr w:type="spellEnd"/>
       <w:r>
@@ -803,6 +803,90 @@
         <w:t>"</w:t>
       </w:r>
     </w:p>
+    <w:p/>
+    <w:p>
+      <w:pPr>
+        <w:pStyle w:val="Heading4"/>
+      </w:pPr>
+      <w:proofErr w:type="spellStart"/>
+      <w:r>
+        <w:lastRenderedPageBreak/>
+        <w:t>train_val_test_split</w:t>
+      </w:r>
+      <w:proofErr w:type="spellEnd"/>
+    </w:p>
+    <w:p>
+      <w:proofErr w:type="gramStart"/>
+      <w:r>
+        <w:t>Well</w:t>
+      </w:r>
+      <w:proofErr w:type="gramEnd"/>
+      <w:r>
+        <w:t xml:space="preserve"> I did a poor job of this. So, main.py you should be using config. EVERYWHERE else, no config. Just use the parameter name. </w:t>
+      </w:r>
+      <w:proofErr w:type="gramStart"/>
+      <w:r>
+        <w:t>All of</w:t>
+      </w:r>
+      <w:proofErr w:type="gramEnd"/>
+      <w:r>
+        <w:t xml:space="preserve"> the substitution is handled </w:t>
+      </w:r>
+      <w:proofErr w:type="gramStart"/>
+      <w:r>
+        <w:t>thru</w:t>
+      </w:r>
+      <w:proofErr w:type="gramEnd"/>
+      <w:r>
+        <w:t xml:space="preserve"> Hydra. I also changed the name of this step. I probably should not have but I did. I want to have a directory for every function. The steps they appear to be given are not exactly that. That is the name of the step does not correspond one to one to the function name. I find that very confusing. It is used to be </w:t>
+      </w:r>
+      <w:proofErr w:type="spellStart"/>
+      <w:r>
+        <w:t>split_data</w:t>
+      </w:r>
+      <w:proofErr w:type="spellEnd"/>
+      <w:r>
+        <w:t xml:space="preserve">. I also decided to upload 3 datasets not just 2. They were train, test, and validation. The notes only wanted </w:t>
+      </w:r>
+      <w:proofErr w:type="spellStart"/>
+      <w:r>
+        <w:t>trainval</w:t>
+      </w:r>
+      <w:proofErr w:type="spellEnd"/>
+      <w:r>
+        <w:t xml:space="preserve"> and test. Weird. Not sure why.</w:t>
+      </w:r>
+    </w:p>
+    <w:p>
+      <w:pPr>
+        <w:pStyle w:val="Heading5"/>
+      </w:pPr>
+      <w:proofErr w:type="spellStart"/>
+      <w:r>
+        <w:t>mlflow</w:t>
+      </w:r>
+      <w:proofErr w:type="spellEnd"/>
+      <w:r>
+        <w:t xml:space="preserve"> </w:t>
+      </w:r>
+      <w:proofErr w:type="gramStart"/>
+      <w:r>
+        <w:t>run .</w:t>
+      </w:r>
+      <w:proofErr w:type="gramEnd"/>
+      <w:r>
+        <w:t xml:space="preserve"> -P steps="</w:t>
+      </w:r>
+      <w:proofErr w:type="spellStart"/>
+      <w:r>
+        <w:t>train_val_test_split</w:t>
+      </w:r>
+      <w:proofErr w:type="spellEnd"/>
+      <w:r>
+        <w:t>"</w:t>
+      </w:r>
+    </w:p>
+    <w:p/>
     <w:p/>
     <w:p/>
     <w:sectPr>

</xml_diff>

<commit_message>
Changed the splits to just trainval and test.
</commit_message>
<xml_diff>
--- a/MLflow_and _Hydra _Notes.docx
+++ b/MLflow_and _Hydra _Notes.docx
@@ -6,13 +6,8 @@
       <w:pPr>
         <w:pStyle w:val="Heading1"/>
       </w:pPr>
-      <w:proofErr w:type="spellStart"/>
-      <w:r>
-        <w:t>MLflow</w:t>
-      </w:r>
-      <w:proofErr w:type="spellEnd"/>
-      <w:r>
-        <w:t xml:space="preserve"> and Hydra Notes</w:t>
+      <w:r>
+        <w:t>MLflow and Hydra Notes</w:t>
       </w:r>
     </w:p>
     <w:p/>
@@ -26,23 +21,7 @@
     </w:p>
     <w:p>
       <w:r>
-        <w:t xml:space="preserve">This document is primarily concerned with giving me a template to run these commands. One that I can apply to new situations. We are going to use the </w:t>
-      </w:r>
-      <w:proofErr w:type="spellStart"/>
-      <w:r>
-        <w:t>NYC_Predict_Rental_Prices</w:t>
-      </w:r>
-      <w:proofErr w:type="spellEnd"/>
-      <w:r>
-        <w:t xml:space="preserve"> as </w:t>
-      </w:r>
-      <w:proofErr w:type="gramStart"/>
-      <w:r>
-        <w:t>the</w:t>
-      </w:r>
-      <w:proofErr w:type="gramEnd"/>
-      <w:r>
-        <w:t xml:space="preserve"> example.</w:t>
+        <w:t>This document is primarily concerned with giving me a template to run these commands. One that I can apply to new situations. We are going to use the NYC_Predict_Rental_Prices as the example.</w:t>
       </w:r>
     </w:p>
     <w:p/>
@@ -75,362 +54,283 @@
       <w:r>
         <w:br/>
       </w:r>
-      <w:proofErr w:type="spellStart"/>
       <w:r>
         <w:rPr>
           <w:rStyle w:val="Heading5Char"/>
         </w:rPr>
-        <w:t>mlflow</w:t>
-      </w:r>
-      <w:proofErr w:type="spellEnd"/>
-      <w:r>
-        <w:rPr>
-          <w:rStyle w:val="Heading5Char"/>
-        </w:rPr>
+        <w:t>mlflow run . -P steps=download</w:t>
+      </w:r>
+    </w:p>
+    <w:p>
+      <w:r>
+        <w:t>The code in main.py looks like this.</w:t>
+      </w:r>
+    </w:p>
+    <w:p>
+      <w:pPr>
+        <w:pStyle w:val="Heading5"/>
+      </w:pPr>
+      <w:r>
+        <w:t>        if "download" in active_steps:</w:t>
+      </w:r>
+    </w:p>
+    <w:p>
+      <w:pPr>
+        <w:pStyle w:val="Heading5"/>
+      </w:pPr>
+      <w:r>
+        <w:t>            # Download file and load in W&amp;B</w:t>
+      </w:r>
+    </w:p>
+    <w:p>
+      <w:pPr>
+        <w:pStyle w:val="Heading5"/>
+      </w:pPr>
+      <w:r>
+        <w:t>            _ = mlflow.run(</w:t>
+      </w:r>
+    </w:p>
+    <w:p>
+      <w:pPr>
+        <w:pStyle w:val="Heading5"/>
+      </w:pPr>
+      <w:r>
+        <w:t>                f"{config['main']['components_repository']}/get_data",</w:t>
+      </w:r>
+    </w:p>
+    <w:p>
+      <w:pPr>
+        <w:pStyle w:val="Heading5"/>
+      </w:pPr>
+      <w:r>
+        <w:t>                "main",</w:t>
+      </w:r>
+    </w:p>
+    <w:p>
+      <w:pPr>
+        <w:pStyle w:val="Heading5"/>
+      </w:pPr>
+      <w:r>
+        <w:t>                version='main',</w:t>
+      </w:r>
+    </w:p>
+    <w:p>
+      <w:pPr>
+        <w:pStyle w:val="Heading5"/>
+      </w:pPr>
+      <w:r>
+        <w:t>                parameters={</w:t>
+      </w:r>
+    </w:p>
+    <w:p>
+      <w:pPr>
+        <w:pStyle w:val="Heading5"/>
+      </w:pPr>
+      <w:r>
+        <w:t>                    "sample": config["etl"]["sample"],</w:t>
+      </w:r>
+    </w:p>
+    <w:p>
+      <w:pPr>
+        <w:pStyle w:val="Heading5"/>
+      </w:pPr>
+      <w:r>
+        <w:t>                    "artifact_name": "sample.csv",</w:t>
+      </w:r>
+    </w:p>
+    <w:p>
+      <w:pPr>
+        <w:pStyle w:val="Heading5"/>
+      </w:pPr>
+      <w:r>
+        <w:t>                    "artifact_type": "raw_data",</w:t>
+      </w:r>
+    </w:p>
+    <w:p>
+      <w:pPr>
+        <w:pStyle w:val="Heading5"/>
+      </w:pPr>
+      <w:r>
+        <w:t>                    "artifact_description": "Raw file as downloaded"</w:t>
+      </w:r>
+    </w:p>
+    <w:p>
+      <w:pPr>
+        <w:pStyle w:val="Heading5"/>
+      </w:pPr>
+      <w:r>
+        <w:t>                },</w:t>
+      </w:r>
+    </w:p>
+    <w:p>
+      <w:pPr>
+        <w:pStyle w:val="Heading5"/>
+      </w:pPr>
+      <w:r>
+        <w:t>            )</w:t>
+      </w:r>
+    </w:p>
+    <w:p>
+      <w:r>
+        <w:t>T</w:t>
+      </w:r>
+      <w:r>
+        <w:t>his goes to config.yaml and puts together the path to get sample1.csv out of github.</w:t>
+      </w:r>
+      <w:r>
+        <w:t xml:space="preserve"> This command uploads sample1 as sample.csv:latest to wandb</w:t>
+      </w:r>
+    </w:p>
+    <w:p>
+      <w:r>
+        <w:t>Now that sample.csv is on wandb, you next download it and look at it in a Jupyter Notebook using this command.</w:t>
+      </w:r>
+    </w:p>
+    <w:p>
+      <w:pPr>
+        <w:pStyle w:val="Heading5"/>
+      </w:pPr>
+      <w:r>
+        <w:lastRenderedPageBreak/>
+        <w:t>mlflow run src/eda</w:t>
+      </w:r>
+    </w:p>
+    <w:p>
+      <w:r>
+        <w:t xml:space="preserve">You need to be in the parent directory to do this. It needs to look at the MLproject file at the top and then go down 2 levels to eda and look at that one. I found this would start a very poor Jupyter environment. I did not like working in it and it seemed to have problems saving the code to wandb. I just gave up and saved the code as an artifact. </w:t>
+      </w:r>
+    </w:p>
+    <w:p/>
+    <w:p>
+      <w:pPr>
+        <w:pStyle w:val="Heading4"/>
+      </w:pPr>
+      <w:r>
+        <w:t>EDA</w:t>
+      </w:r>
+    </w:p>
+    <w:p>
+      <w:r>
+        <w:t xml:space="preserve">We are doing a preliminary look at the data with this step. This is in the directory eda. </w:t>
+      </w:r>
+      <w:r>
+        <w:t>There are no further Hydra or MLflow commands here.</w:t>
+      </w:r>
+    </w:p>
+    <w:p/>
+    <w:p>
+      <w:pPr>
+        <w:pStyle w:val="Heading4"/>
+      </w:pPr>
+      <w:r>
+        <w:t>basic_cleaning</w:t>
+      </w:r>
+    </w:p>
+    <w:p>
+      <w:r>
+        <w:t xml:space="preserve">You need to be in the root directory of this project. Then you can run cookiecutter. </w:t>
+      </w:r>
+    </w:p>
+    <w:p>
+      <w:pPr>
+        <w:pStyle w:val="Heading5"/>
+      </w:pPr>
+      <w:r>
+        <w:t>cookiecutter cookie-mlflow-step -o src</w:t>
+      </w:r>
+    </w:p>
+    <w:p>
+      <w:pPr>
+        <w:pStyle w:val="Heading5"/>
+      </w:pPr>
+      <w:r>
+        <w:t>step_name [step_name]: basic_cleaning</w:t>
+      </w:r>
+    </w:p>
+    <w:p>
+      <w:pPr>
+        <w:pStyle w:val="Heading5"/>
+      </w:pPr>
+      <w:r>
+        <w:t>script_name [run.py]: run.py</w:t>
+      </w:r>
+    </w:p>
+    <w:p>
+      <w:pPr>
+        <w:pStyle w:val="Heading5"/>
+      </w:pPr>
+      <w:r>
+        <w:t>job_type [my_step]: basic_cleaning</w:t>
+      </w:r>
+    </w:p>
+    <w:p>
+      <w:pPr>
+        <w:pStyle w:val="Heading5"/>
+      </w:pPr>
+      <w:r>
+        <w:t>short_description [My step]: A very basic data cleaning</w:t>
+      </w:r>
+    </w:p>
+    <w:p>
+      <w:pPr>
+        <w:pStyle w:val="Heading5"/>
+      </w:pPr>
+      <w:r>
+        <w:t>long_description [An example of a step using MLflow and Weights &amp; Biases]: Download from W&amp;B the raw dataset and apply some basic data cleaning, exporting the result to a new artifact</w:t>
+      </w:r>
+    </w:p>
+    <w:p>
+      <w:pPr>
+        <w:pStyle w:val="Heading5"/>
+      </w:pPr>
+      <w:r>
+        <w:t>parameters [parameter1,parameter2]: input_artifact,output_artifact,output_type,output_description,min_price,max_price</w:t>
+      </w:r>
+    </w:p>
+    <w:p>
+      <w:r>
+        <w:t>The MLflow command for this RAN from the root directory is:</w:t>
+      </w:r>
+    </w:p>
+    <w:p>
+      <w:pPr>
+        <w:pStyle w:val="Heading5"/>
+      </w:pPr>
+      <w:r>
+        <w:t>mlflow run . -P steps="basic_cleaning"</w:t>
+      </w:r>
+    </w:p>
+    <w:p>
+      <w:r>
+        <w:t xml:space="preserve">There was some work to get all of the run.py, main.py, conda.yaml (2 files basic_cleaning and root directory), MLflow file (local to basic_cleaning) in shape. Just follow those as the examples. </w:t>
+      </w:r>
+    </w:p>
+    <w:p/>
+    <w:p>
+      <w:pPr>
+        <w:pStyle w:val="Heading4"/>
+      </w:pPr>
+      <w:r>
+        <w:t>data_check</w:t>
+      </w:r>
+    </w:p>
+    <w:p>
+      <w:r>
+        <w:t>So, this appeared to be set up for me. I had to make sure that the config.yaml file worked with the MLproject file in the data_check directory. I also had to update the main.py file. The big issue turned out to be getting all of the names correct thru the various files. One odd thing is that there are 2 calling functions for the tests. One tests the current sample dataset. The other will test a future one. This is a little puzzling but understandable. The notes do warn you about this but … still strange.</w:t>
+      </w:r>
+      <w:r>
         <w:t xml:space="preserve"> </w:t>
       </w:r>
-      <w:proofErr w:type="gramStart"/>
-      <w:r>
-        <w:rPr>
-          <w:rStyle w:val="Heading5Char"/>
-        </w:rPr>
-        <w:t>run .</w:t>
-      </w:r>
-      <w:proofErr w:type="gramEnd"/>
-      <w:r>
-        <w:rPr>
-          <w:rStyle w:val="Heading5Char"/>
-        </w:rPr>
-        <w:t xml:space="preserve"> -P steps=download</w:t>
-      </w:r>
-    </w:p>
-    <w:p>
-      <w:r>
-        <w:t>The code in main.py looks like this.</w:t>
-      </w:r>
-    </w:p>
-    <w:p>
-      <w:pPr>
-        <w:pStyle w:val="Heading5"/>
-      </w:pPr>
-      <w:r>
-        <w:t xml:space="preserve">        if "download" in </w:t>
-      </w:r>
-      <w:proofErr w:type="spellStart"/>
-      <w:r>
-        <w:t>active_steps</w:t>
-      </w:r>
-      <w:proofErr w:type="spellEnd"/>
-      <w:r>
-        <w:t>:</w:t>
-      </w:r>
-    </w:p>
-    <w:p>
-      <w:pPr>
-        <w:pStyle w:val="Heading5"/>
-      </w:pPr>
-      <w:r>
-        <w:t>            # Download file and load in W&amp;B</w:t>
-      </w:r>
-    </w:p>
-    <w:p>
-      <w:pPr>
-        <w:pStyle w:val="Heading5"/>
-      </w:pPr>
-      <w:r>
-        <w:t xml:space="preserve">            _ = </w:t>
-      </w:r>
-      <w:proofErr w:type="spellStart"/>
-      <w:proofErr w:type="gramStart"/>
-      <w:r>
-        <w:t>mlflow.run</w:t>
-      </w:r>
-      <w:proofErr w:type="spellEnd"/>
-      <w:r>
-        <w:t>(</w:t>
-      </w:r>
-      <w:proofErr w:type="gramEnd"/>
-    </w:p>
-    <w:p>
-      <w:pPr>
-        <w:pStyle w:val="Heading5"/>
-      </w:pPr>
-      <w:r>
-        <w:t>                f"{config['main</w:t>
-      </w:r>
-      <w:proofErr w:type="gramStart"/>
-      <w:r>
-        <w:t>'][</w:t>
-      </w:r>
-      <w:proofErr w:type="gramEnd"/>
-      <w:r>
-        <w:t>'</w:t>
-      </w:r>
-      <w:proofErr w:type="spellStart"/>
-      <w:r>
-        <w:t>components_repository</w:t>
-      </w:r>
-      <w:proofErr w:type="spellEnd"/>
-      <w:r>
-        <w:t>']}/</w:t>
-      </w:r>
-      <w:proofErr w:type="spellStart"/>
-      <w:r>
-        <w:t>get_data</w:t>
-      </w:r>
-      <w:proofErr w:type="spellEnd"/>
-      <w:r>
-        <w:t>",</w:t>
-      </w:r>
-    </w:p>
-    <w:p>
-      <w:pPr>
-        <w:pStyle w:val="Heading5"/>
-      </w:pPr>
-      <w:r>
-        <w:t>                "main",</w:t>
-      </w:r>
-    </w:p>
-    <w:p>
-      <w:pPr>
-        <w:pStyle w:val="Heading5"/>
-      </w:pPr>
-      <w:r>
-        <w:t>                version='main',</w:t>
-      </w:r>
-    </w:p>
-    <w:p>
-      <w:pPr>
-        <w:pStyle w:val="Heading5"/>
-      </w:pPr>
-      <w:r>
-        <w:t>                parameters</w:t>
-      </w:r>
-      <w:proofErr w:type="gramStart"/>
-      <w:r>
-        <w:t>={</w:t>
-      </w:r>
-      <w:proofErr w:type="gramEnd"/>
-    </w:p>
-    <w:p>
-      <w:pPr>
-        <w:pStyle w:val="Heading5"/>
-      </w:pPr>
-      <w:r>
-        <w:t>                    "sample": config["</w:t>
-      </w:r>
-      <w:proofErr w:type="spellStart"/>
-      <w:r>
-        <w:t>etl</w:t>
-      </w:r>
-      <w:proofErr w:type="spellEnd"/>
-      <w:proofErr w:type="gramStart"/>
-      <w:r>
-        <w:t>"][</w:t>
-      </w:r>
-      <w:proofErr w:type="gramEnd"/>
-      <w:r>
-        <w:t>"sample"],</w:t>
-      </w:r>
-    </w:p>
-    <w:p>
-      <w:pPr>
-        <w:pStyle w:val="Heading5"/>
-      </w:pPr>
-      <w:r>
-        <w:t>                    "</w:t>
-      </w:r>
-      <w:proofErr w:type="spellStart"/>
-      <w:proofErr w:type="gramStart"/>
-      <w:r>
-        <w:t>artifact</w:t>
-      </w:r>
-      <w:proofErr w:type="gramEnd"/>
-      <w:r>
-        <w:t>_name</w:t>
-      </w:r>
-      <w:proofErr w:type="spellEnd"/>
-      <w:r>
-        <w:t>": "sample.csv",</w:t>
-      </w:r>
-    </w:p>
-    <w:p>
-      <w:pPr>
-        <w:pStyle w:val="Heading5"/>
-      </w:pPr>
-      <w:r>
-        <w:t>                    "</w:t>
-      </w:r>
-      <w:proofErr w:type="spellStart"/>
-      <w:proofErr w:type="gramStart"/>
-      <w:r>
-        <w:t>artifact</w:t>
-      </w:r>
-      <w:proofErr w:type="gramEnd"/>
-      <w:r>
-        <w:t>_type</w:t>
-      </w:r>
-      <w:proofErr w:type="spellEnd"/>
-      <w:r>
-        <w:t>": "</w:t>
-      </w:r>
-      <w:proofErr w:type="spellStart"/>
-      <w:r>
-        <w:t>raw_data</w:t>
-      </w:r>
-      <w:proofErr w:type="spellEnd"/>
-      <w:r>
-        <w:t>",</w:t>
-      </w:r>
-    </w:p>
-    <w:p>
-      <w:pPr>
-        <w:pStyle w:val="Heading5"/>
-      </w:pPr>
-      <w:r>
-        <w:t>                    "</w:t>
-      </w:r>
-      <w:proofErr w:type="spellStart"/>
-      <w:proofErr w:type="gramStart"/>
-      <w:r>
-        <w:t>artifact</w:t>
-      </w:r>
-      <w:proofErr w:type="gramEnd"/>
-      <w:r>
-        <w:t>_description</w:t>
-      </w:r>
-      <w:proofErr w:type="spellEnd"/>
-      <w:r>
-        <w:t>": "Raw file as downloaded"</w:t>
-      </w:r>
-    </w:p>
-    <w:p>
-      <w:pPr>
-        <w:pStyle w:val="Heading5"/>
-      </w:pPr>
-      <w:r>
-        <w:t>                },</w:t>
-      </w:r>
-    </w:p>
-    <w:p>
-      <w:pPr>
-        <w:pStyle w:val="Heading5"/>
-      </w:pPr>
-      <w:r>
-        <w:t>            )</w:t>
-      </w:r>
-    </w:p>
-    <w:p>
-      <w:r>
-        <w:t>T</w:t>
-      </w:r>
-      <w:r>
-        <w:t xml:space="preserve">his goes to </w:t>
-      </w:r>
-      <w:proofErr w:type="spellStart"/>
-      <w:proofErr w:type="gramStart"/>
-      <w:r>
-        <w:t>config.yaml</w:t>
-      </w:r>
-      <w:proofErr w:type="spellEnd"/>
-      <w:proofErr w:type="gramEnd"/>
-      <w:r>
-        <w:t xml:space="preserve"> and puts together the path to get sample1.csv out of </w:t>
-      </w:r>
-      <w:proofErr w:type="spellStart"/>
-      <w:r>
-        <w:t>github</w:t>
-      </w:r>
-      <w:proofErr w:type="spellEnd"/>
-      <w:r>
-        <w:t>.</w:t>
-      </w:r>
-      <w:r>
-        <w:t xml:space="preserve"> This command uploads sample1 as </w:t>
-      </w:r>
-      <w:proofErr w:type="spellStart"/>
-      <w:proofErr w:type="gramStart"/>
-      <w:r>
-        <w:t>sample.csv:latest</w:t>
-      </w:r>
-      <w:proofErr w:type="spellEnd"/>
-      <w:proofErr w:type="gramEnd"/>
-      <w:r>
-        <w:t xml:space="preserve"> to </w:t>
-      </w:r>
-      <w:proofErr w:type="spellStart"/>
-      <w:r>
-        <w:t>wandb</w:t>
-      </w:r>
-      <w:proofErr w:type="spellEnd"/>
-    </w:p>
-    <w:p>
-      <w:r>
-        <w:t xml:space="preserve">Now that sample.csv is on </w:t>
-      </w:r>
-      <w:proofErr w:type="spellStart"/>
-      <w:r>
-        <w:t>wandb</w:t>
-      </w:r>
-      <w:proofErr w:type="spellEnd"/>
-      <w:r>
-        <w:t>, you next download it and look at it in a Jupyter Notebook using this command.</w:t>
-      </w:r>
-    </w:p>
-    <w:p>
-      <w:pPr>
-        <w:pStyle w:val="Heading5"/>
-      </w:pPr>
-      <w:proofErr w:type="spellStart"/>
-      <w:r>
-        <w:lastRenderedPageBreak/>
-        <w:t>mlflow</w:t>
-      </w:r>
-      <w:proofErr w:type="spellEnd"/>
-      <w:r>
-        <w:t xml:space="preserve"> run </w:t>
-      </w:r>
-      <w:proofErr w:type="spellStart"/>
-      <w:r>
-        <w:t>src</w:t>
-      </w:r>
-      <w:proofErr w:type="spellEnd"/>
-      <w:r>
-        <w:t>/</w:t>
-      </w:r>
-      <w:proofErr w:type="spellStart"/>
-      <w:r>
-        <w:t>eda</w:t>
-      </w:r>
-      <w:proofErr w:type="spellEnd"/>
-    </w:p>
-    <w:p>
-      <w:r>
-        <w:t xml:space="preserve">You need to be in the parent directory to do this. It needs to look at the </w:t>
-      </w:r>
-      <w:proofErr w:type="spellStart"/>
-      <w:r>
-        <w:t>MLproject</w:t>
-      </w:r>
-      <w:proofErr w:type="spellEnd"/>
-      <w:r>
-        <w:t xml:space="preserve"> file at the top and then go down 2 levels to </w:t>
-      </w:r>
-      <w:proofErr w:type="spellStart"/>
-      <w:r>
-        <w:t>eda</w:t>
-      </w:r>
-      <w:proofErr w:type="spellEnd"/>
-      <w:r>
-        <w:t xml:space="preserve"> and look at that one. I found this would start a very poor Jupyter environment. I did not like working in it and it seemed to have problems saving the code to </w:t>
-      </w:r>
-      <w:proofErr w:type="spellStart"/>
-      <w:r>
-        <w:t>wandb</w:t>
-      </w:r>
-      <w:proofErr w:type="spellEnd"/>
-      <w:r>
-        <w:t xml:space="preserve">. I just gave up and saved the code as an artifact. </w:t>
+      <w:r>
+        <w:t>To run this:</w:t>
+      </w:r>
+    </w:p>
+    <w:p>
+      <w:pPr>
+        <w:pStyle w:val="Heading5"/>
+      </w:pPr>
+      <w:r>
+        <w:t>mlflow run . -P steps="data_check"</w:t>
       </w:r>
     </w:p>
     <w:p/>
@@ -438,455 +338,30 @@
       <w:pPr>
         <w:pStyle w:val="Heading4"/>
       </w:pPr>
-      <w:r>
-        <w:t>EDA</w:t>
-      </w:r>
-    </w:p>
-    <w:p>
-      <w:r>
-        <w:t xml:space="preserve">We are doing a preliminary look at the data with this step. This is in the directory </w:t>
-      </w:r>
-      <w:proofErr w:type="spellStart"/>
-      <w:r>
-        <w:t>eda</w:t>
-      </w:r>
-      <w:proofErr w:type="spellEnd"/>
-      <w:r>
-        <w:t xml:space="preserve">. </w:t>
-      </w:r>
-      <w:r>
-        <w:t xml:space="preserve">There are no further Hydra or </w:t>
-      </w:r>
-      <w:proofErr w:type="spellStart"/>
-      <w:r>
-        <w:t>MLflow</w:t>
-      </w:r>
-      <w:proofErr w:type="spellEnd"/>
-      <w:r>
-        <w:t xml:space="preserve"> commands here.</w:t>
-      </w:r>
-    </w:p>
-    <w:p/>
-    <w:p>
-      <w:pPr>
-        <w:pStyle w:val="Heading4"/>
-      </w:pPr>
-      <w:proofErr w:type="spellStart"/>
-      <w:r>
-        <w:t>basic_cleaning</w:t>
-      </w:r>
-      <w:proofErr w:type="spellEnd"/>
-    </w:p>
-    <w:p>
-      <w:r>
-        <w:t xml:space="preserve">You need to be in the root directory of this project. Then you can run </w:t>
-      </w:r>
-      <w:proofErr w:type="spellStart"/>
-      <w:r>
-        <w:t>cookiecutter</w:t>
-      </w:r>
-      <w:proofErr w:type="spellEnd"/>
-      <w:r>
-        <w:t xml:space="preserve">. </w:t>
-      </w:r>
-    </w:p>
-    <w:p>
-      <w:pPr>
-        <w:pStyle w:val="Heading5"/>
-      </w:pPr>
-      <w:proofErr w:type="spellStart"/>
-      <w:r>
-        <w:t>cookiecutter</w:t>
-      </w:r>
-      <w:proofErr w:type="spellEnd"/>
-      <w:r>
-        <w:t xml:space="preserve"> cookie-</w:t>
-      </w:r>
-      <w:proofErr w:type="spellStart"/>
-      <w:r>
-        <w:t>mlflow</w:t>
-      </w:r>
-      <w:proofErr w:type="spellEnd"/>
-      <w:r>
-        <w:t xml:space="preserve">-step -o </w:t>
-      </w:r>
-      <w:proofErr w:type="spellStart"/>
-      <w:r>
-        <w:t>src</w:t>
-      </w:r>
-      <w:proofErr w:type="spellEnd"/>
-    </w:p>
-    <w:p>
-      <w:pPr>
-        <w:pStyle w:val="Heading5"/>
-      </w:pPr>
-      <w:proofErr w:type="spellStart"/>
-      <w:r>
-        <w:t>step_name</w:t>
-      </w:r>
-      <w:proofErr w:type="spellEnd"/>
-      <w:r>
-        <w:t xml:space="preserve"> [</w:t>
-      </w:r>
-      <w:proofErr w:type="spellStart"/>
-      <w:r>
-        <w:t>step_name</w:t>
-      </w:r>
-      <w:proofErr w:type="spellEnd"/>
-      <w:r>
-        <w:t xml:space="preserve">]: </w:t>
-      </w:r>
-      <w:proofErr w:type="spellStart"/>
-      <w:r>
-        <w:t>basic_cleaning</w:t>
-      </w:r>
-      <w:proofErr w:type="spellEnd"/>
-    </w:p>
-    <w:p>
-      <w:pPr>
-        <w:pStyle w:val="Heading5"/>
-      </w:pPr>
-      <w:proofErr w:type="spellStart"/>
-      <w:r>
-        <w:t>script_name</w:t>
-      </w:r>
-      <w:proofErr w:type="spellEnd"/>
-      <w:r>
-        <w:t xml:space="preserve"> [run.py]: run.py</w:t>
-      </w:r>
-    </w:p>
-    <w:p>
-      <w:pPr>
-        <w:pStyle w:val="Heading5"/>
-      </w:pPr>
-      <w:proofErr w:type="spellStart"/>
-      <w:r>
-        <w:t>job_type</w:t>
-      </w:r>
-      <w:proofErr w:type="spellEnd"/>
-      <w:r>
-        <w:t xml:space="preserve"> [</w:t>
-      </w:r>
-      <w:proofErr w:type="spellStart"/>
-      <w:r>
-        <w:t>my_step</w:t>
-      </w:r>
-      <w:proofErr w:type="spellEnd"/>
-      <w:r>
-        <w:t xml:space="preserve">]: </w:t>
-      </w:r>
-      <w:proofErr w:type="spellStart"/>
-      <w:r>
-        <w:t>basic_cleaning</w:t>
-      </w:r>
-      <w:proofErr w:type="spellEnd"/>
-    </w:p>
-    <w:p>
-      <w:pPr>
-        <w:pStyle w:val="Heading5"/>
-      </w:pPr>
-      <w:proofErr w:type="spellStart"/>
-      <w:r>
-        <w:t>short_description</w:t>
-      </w:r>
-      <w:proofErr w:type="spellEnd"/>
-      <w:r>
-        <w:t xml:space="preserve"> [My step]: A very basic data cleaning</w:t>
-      </w:r>
-    </w:p>
-    <w:p>
-      <w:pPr>
-        <w:pStyle w:val="Heading5"/>
-      </w:pPr>
-      <w:proofErr w:type="spellStart"/>
-      <w:r>
-        <w:t>long_description</w:t>
-      </w:r>
-      <w:proofErr w:type="spellEnd"/>
-      <w:r>
-        <w:t xml:space="preserve"> [An example of a step using </w:t>
-      </w:r>
-      <w:proofErr w:type="spellStart"/>
-      <w:r>
-        <w:t>MLflow</w:t>
-      </w:r>
-      <w:proofErr w:type="spellEnd"/>
-      <w:r>
-        <w:t xml:space="preserve"> and Weights &amp; Biases]: Download from W&amp;B the raw dataset and apply some basic data cleaning, exporting the result to a new artifact</w:t>
-      </w:r>
-    </w:p>
-    <w:p>
-      <w:pPr>
-        <w:pStyle w:val="Heading5"/>
-      </w:pPr>
-      <w:r>
-        <w:t>parameters [parameter</w:t>
-      </w:r>
-      <w:proofErr w:type="gramStart"/>
-      <w:r>
-        <w:t>1,parameter</w:t>
-      </w:r>
-      <w:proofErr w:type="gramEnd"/>
-      <w:r>
-        <w:t>2]: input_artifact,output_artifact,output_type,output_description,min_price,max_price</w:t>
-      </w:r>
-    </w:p>
-    <w:p>
-      <w:r>
-        <w:t xml:space="preserve">The </w:t>
-      </w:r>
-      <w:proofErr w:type="spellStart"/>
-      <w:r>
-        <w:t>MLflow</w:t>
-      </w:r>
-      <w:proofErr w:type="spellEnd"/>
-      <w:r>
-        <w:t xml:space="preserve"> command for this RAN from the root directory is:</w:t>
-      </w:r>
-    </w:p>
-    <w:p>
-      <w:pPr>
-        <w:pStyle w:val="Heading5"/>
-      </w:pPr>
-      <w:proofErr w:type="spellStart"/>
-      <w:r>
-        <w:t>mlflow</w:t>
-      </w:r>
-      <w:proofErr w:type="spellEnd"/>
-      <w:r>
-        <w:t xml:space="preserve"> </w:t>
-      </w:r>
-      <w:proofErr w:type="gramStart"/>
-      <w:r>
-        <w:t>run .</w:t>
-      </w:r>
-      <w:proofErr w:type="gramEnd"/>
-      <w:r>
-        <w:t xml:space="preserve"> -P steps="</w:t>
-      </w:r>
-      <w:proofErr w:type="spellStart"/>
-      <w:r>
-        <w:t>basic_cleaning</w:t>
-      </w:r>
-      <w:proofErr w:type="spellEnd"/>
-      <w:r>
-        <w:t>"</w:t>
-      </w:r>
-    </w:p>
-    <w:p>
-      <w:r>
-        <w:t xml:space="preserve">There was some work to get all of the run.py, main.py, </w:t>
-      </w:r>
-      <w:proofErr w:type="spellStart"/>
-      <w:proofErr w:type="gramStart"/>
-      <w:r>
-        <w:t>conda.yaml</w:t>
-      </w:r>
-      <w:proofErr w:type="spellEnd"/>
-      <w:proofErr w:type="gramEnd"/>
-      <w:r>
-        <w:t xml:space="preserve"> (2 files </w:t>
-      </w:r>
-      <w:proofErr w:type="spellStart"/>
-      <w:r>
-        <w:t>basic_cleaning</w:t>
-      </w:r>
-      <w:proofErr w:type="spellEnd"/>
-      <w:r>
-        <w:t xml:space="preserve"> and root directory), </w:t>
-      </w:r>
-      <w:proofErr w:type="spellStart"/>
-      <w:r>
-        <w:t>MLflow</w:t>
-      </w:r>
-      <w:proofErr w:type="spellEnd"/>
-      <w:r>
-        <w:t xml:space="preserve"> file (local to </w:t>
-      </w:r>
-      <w:proofErr w:type="spellStart"/>
-      <w:r>
-        <w:t>basic_cleaning</w:t>
-      </w:r>
-      <w:proofErr w:type="spellEnd"/>
-      <w:r>
-        <w:t xml:space="preserve">) in shape. Just follow those as the examples. </w:t>
-      </w:r>
-    </w:p>
-    <w:p/>
-    <w:p>
-      <w:pPr>
-        <w:pStyle w:val="Heading4"/>
-      </w:pPr>
-      <w:proofErr w:type="spellStart"/>
-      <w:r>
-        <w:t>data_check</w:t>
-      </w:r>
-      <w:proofErr w:type="spellEnd"/>
-    </w:p>
-    <w:p>
-      <w:r>
-        <w:t xml:space="preserve">So, this appeared to be set up for me. I had to make sure that the </w:t>
-      </w:r>
-      <w:proofErr w:type="spellStart"/>
-      <w:r>
-        <w:t>config.yaml</w:t>
-      </w:r>
-      <w:proofErr w:type="spellEnd"/>
-      <w:r>
-        <w:t xml:space="preserve"> file worked with the </w:t>
-      </w:r>
-      <w:proofErr w:type="spellStart"/>
-      <w:r>
-        <w:t>MLproject</w:t>
-      </w:r>
-      <w:proofErr w:type="spellEnd"/>
-      <w:r>
-        <w:t xml:space="preserve"> file in the </w:t>
-      </w:r>
-      <w:proofErr w:type="spellStart"/>
-      <w:r>
-        <w:t>data_check</w:t>
-      </w:r>
-      <w:proofErr w:type="spellEnd"/>
-      <w:r>
-        <w:t xml:space="preserve"> directory. I also had to update the main.py file. The big issue turned out to be getting </w:t>
-      </w:r>
-      <w:proofErr w:type="gramStart"/>
-      <w:r>
-        <w:t>all of</w:t>
-      </w:r>
-      <w:proofErr w:type="gramEnd"/>
-      <w:r>
-        <w:t xml:space="preserve"> the names correct </w:t>
-      </w:r>
-      <w:proofErr w:type="gramStart"/>
-      <w:r>
-        <w:t>thru</w:t>
-      </w:r>
-      <w:proofErr w:type="gramEnd"/>
-      <w:r>
-        <w:t xml:space="preserve"> the various files. One odd thing is that there are 2 calling functions for the tests. One tests the current sample dataset. The other will test a future one. This is a little puzzling but understandable. The notes do warn you about this but … still strange.</w:t>
-      </w:r>
-      <w:r>
-        <w:t xml:space="preserve"> </w:t>
-      </w:r>
-      <w:r>
-        <w:t>To run this:</w:t>
-      </w:r>
-    </w:p>
-    <w:p>
-      <w:pPr>
-        <w:pStyle w:val="Heading5"/>
-      </w:pPr>
-      <w:proofErr w:type="spellStart"/>
-      <w:r>
-        <w:t>mlflow</w:t>
-      </w:r>
-      <w:proofErr w:type="spellEnd"/>
-      <w:r>
-        <w:t xml:space="preserve"> </w:t>
-      </w:r>
-      <w:proofErr w:type="gramStart"/>
-      <w:r>
-        <w:t>run .</w:t>
-      </w:r>
-      <w:proofErr w:type="gramEnd"/>
-      <w:r>
-        <w:t xml:space="preserve"> -P steps="</w:t>
-      </w:r>
-      <w:proofErr w:type="spellStart"/>
-      <w:r>
-        <w:t>data_check</w:t>
-      </w:r>
-      <w:proofErr w:type="spellEnd"/>
-      <w:r>
-        <w:t>"</w:t>
-      </w:r>
-    </w:p>
-    <w:p/>
-    <w:p>
-      <w:pPr>
-        <w:pStyle w:val="Heading4"/>
-      </w:pPr>
-      <w:proofErr w:type="spellStart"/>
       <w:r>
         <w:lastRenderedPageBreak/>
         <w:t>train_val_test_split</w:t>
       </w:r>
-      <w:proofErr w:type="spellEnd"/>
-    </w:p>
-    <w:p>
-      <w:proofErr w:type="gramStart"/>
-      <w:r>
-        <w:t>Well</w:t>
-      </w:r>
-      <w:proofErr w:type="gramEnd"/>
-      <w:r>
-        <w:t xml:space="preserve"> I did a poor job of this. So, main.py you should be using config. EVERYWHERE else, no config. Just use the parameter name. </w:t>
-      </w:r>
-      <w:proofErr w:type="gramStart"/>
-      <w:r>
-        <w:t>All of</w:t>
-      </w:r>
-      <w:proofErr w:type="gramEnd"/>
-      <w:r>
-        <w:t xml:space="preserve"> the substitution is handled </w:t>
-      </w:r>
-      <w:proofErr w:type="gramStart"/>
-      <w:r>
-        <w:t>thru</w:t>
-      </w:r>
-      <w:proofErr w:type="gramEnd"/>
-      <w:r>
-        <w:t xml:space="preserve"> Hydra. I also changed the name of this step. I probably should not have but I did. I want to have a directory for every function. The steps they appear to be given are not exactly that. That is the name of the step does not correspond one to one to the function name. I find that very confusing. It is used to be </w:t>
-      </w:r>
-      <w:proofErr w:type="spellStart"/>
-      <w:r>
-        <w:t>split_data</w:t>
-      </w:r>
-      <w:proofErr w:type="spellEnd"/>
-      <w:r>
-        <w:t xml:space="preserve">. I also decided to upload 3 datasets not just 2. They were train, test, and validation. The notes only wanted </w:t>
-      </w:r>
-      <w:proofErr w:type="spellStart"/>
-      <w:r>
-        <w:t>trainval</w:t>
-      </w:r>
-      <w:proofErr w:type="spellEnd"/>
-      <w:r>
-        <w:t xml:space="preserve"> and test. Weird. Not sure why.</w:t>
-      </w:r>
-    </w:p>
-    <w:p>
-      <w:pPr>
-        <w:pStyle w:val="Heading5"/>
-      </w:pPr>
-      <w:proofErr w:type="spellStart"/>
-      <w:r>
-        <w:t>mlflow</w:t>
-      </w:r>
-      <w:proofErr w:type="spellEnd"/>
-      <w:r>
-        <w:t xml:space="preserve"> </w:t>
-      </w:r>
-      <w:proofErr w:type="gramStart"/>
-      <w:r>
-        <w:t>run .</w:t>
-      </w:r>
-      <w:proofErr w:type="gramEnd"/>
-      <w:r>
-        <w:t xml:space="preserve"> -P steps="</w:t>
-      </w:r>
-      <w:proofErr w:type="spellStart"/>
-      <w:r>
-        <w:t>train_val_test_split</w:t>
-      </w:r>
-      <w:proofErr w:type="spellEnd"/>
-      <w:r>
-        <w:t>"</w:t>
+    </w:p>
+    <w:p>
+      <w:r>
+        <w:t>Well I did a poor job of this. So, main.py you should be using config. EVERYWHERE else, no config. Just use the parameter name. All of the substitution is handled thru Hydra. I also changed the name of this step. I probably should not have but I did. I want to have a directory for every function. The steps they appear to be given are not exactly that. That is the name of the step does not correspond one to one to the function name. I find that very confusing. It is used to be split_data. I also decided to upload 3 datasets not just 2. They were train, test, and validation. The notes only wanted trainval and test. Weird. Not sure why.</w:t>
+      </w:r>
+    </w:p>
+    <w:p>
+      <w:pPr>
+        <w:pStyle w:val="Heading5"/>
+      </w:pPr>
+      <w:r>
+        <w:t>mlflow run . -P steps="train_val_test_split"</w:t>
       </w:r>
     </w:p>
     <w:p/>
+    <w:p>
+      <w:r>
+        <w:t>Don’t use cookie cutter anymore. Just copy the files over from the last directory used.</w:t>
+      </w:r>
+    </w:p>
     <w:p/>
     <w:p/>
     <w:sectPr>

</xml_diff>

<commit_message>
Completed train_val_test_split and train_random_forest. Then I ran the entire pipeline and it is now working. The next item is sweeps.
</commit_message>
<xml_diff>
--- a/MLflow_and _Hydra _Notes.docx
+++ b/MLflow_and _Hydra _Notes.docx
@@ -6,8 +6,13 @@
       <w:pPr>
         <w:pStyle w:val="Heading1"/>
       </w:pPr>
-      <w:r>
-        <w:t>MLflow and Hydra Notes</w:t>
+      <w:proofErr w:type="spellStart"/>
+      <w:r>
+        <w:t>MLflow</w:t>
+      </w:r>
+      <w:proofErr w:type="spellEnd"/>
+      <w:r>
+        <w:t xml:space="preserve"> and Hydra Notes</w:t>
       </w:r>
     </w:p>
     <w:p/>
@@ -21,7 +26,23 @@
     </w:p>
     <w:p>
       <w:r>
-        <w:t>This document is primarily concerned with giving me a template to run these commands. One that I can apply to new situations. We are going to use the NYC_Predict_Rental_Prices as the example.</w:t>
+        <w:t xml:space="preserve">This document is primarily concerned with giving me a template to run these commands. One that I can apply to new situations. We are going to use the </w:t>
+      </w:r>
+      <w:proofErr w:type="spellStart"/>
+      <w:r>
+        <w:t>NYC_Predict_Rental_Prices</w:t>
+      </w:r>
+      <w:proofErr w:type="spellEnd"/>
+      <w:r>
+        <w:t xml:space="preserve"> as </w:t>
+      </w:r>
+      <w:proofErr w:type="gramStart"/>
+      <w:r>
+        <w:t>the</w:t>
+      </w:r>
+      <w:proofErr w:type="gramEnd"/>
+      <w:r>
+        <w:t xml:space="preserve"> example.</w:t>
       </w:r>
     </w:p>
     <w:p/>
@@ -54,11 +75,33 @@
       <w:r>
         <w:br/>
       </w:r>
+      <w:proofErr w:type="spellStart"/>
       <w:r>
         <w:rPr>
           <w:rStyle w:val="Heading5Char"/>
         </w:rPr>
-        <w:t>mlflow run . -P steps=download</w:t>
+        <w:t>mlflow</w:t>
+      </w:r>
+      <w:proofErr w:type="spellEnd"/>
+      <w:r>
+        <w:rPr>
+          <w:rStyle w:val="Heading5Char"/>
+        </w:rPr>
+        <w:t xml:space="preserve"> </w:t>
+      </w:r>
+      <w:proofErr w:type="gramStart"/>
+      <w:r>
+        <w:rPr>
+          <w:rStyle w:val="Heading5Char"/>
+        </w:rPr>
+        <w:t>run .</w:t>
+      </w:r>
+      <w:proofErr w:type="gramEnd"/>
+      <w:r>
+        <w:rPr>
+          <w:rStyle w:val="Heading5Char"/>
+        </w:rPr>
+        <w:t xml:space="preserve"> -P steps=download</w:t>
       </w:r>
     </w:p>
     <w:p>
@@ -71,7 +114,15 @@
         <w:pStyle w:val="Heading5"/>
       </w:pPr>
       <w:r>
-        <w:t>        if "download" in active_steps:</w:t>
+        <w:t xml:space="preserve">        if "download" in </w:t>
+      </w:r>
+      <w:proofErr w:type="spellStart"/>
+      <w:r>
+        <w:t>active_steps</w:t>
+      </w:r>
+      <w:proofErr w:type="spellEnd"/>
+      <w:r>
+        <w:t>:</w:t>
       </w:r>
     </w:p>
     <w:p>
@@ -87,15 +138,49 @@
         <w:pStyle w:val="Heading5"/>
       </w:pPr>
       <w:r>
-        <w:t>            _ = mlflow.run(</w:t>
-      </w:r>
-    </w:p>
-    <w:p>
-      <w:pPr>
-        <w:pStyle w:val="Heading5"/>
-      </w:pPr>
-      <w:r>
-        <w:t>                f"{config['main']['components_repository']}/get_data",</w:t>
+        <w:t xml:space="preserve">            _ = </w:t>
+      </w:r>
+      <w:proofErr w:type="spellStart"/>
+      <w:proofErr w:type="gramStart"/>
+      <w:r>
+        <w:t>mlflow.run</w:t>
+      </w:r>
+      <w:proofErr w:type="spellEnd"/>
+      <w:r>
+        <w:t>(</w:t>
+      </w:r>
+      <w:proofErr w:type="gramEnd"/>
+    </w:p>
+    <w:p>
+      <w:pPr>
+        <w:pStyle w:val="Heading5"/>
+      </w:pPr>
+      <w:r>
+        <w:t>                f"{config['main</w:t>
+      </w:r>
+      <w:proofErr w:type="gramStart"/>
+      <w:r>
+        <w:t>'][</w:t>
+      </w:r>
+      <w:proofErr w:type="gramEnd"/>
+      <w:r>
+        <w:t>'</w:t>
+      </w:r>
+      <w:proofErr w:type="spellStart"/>
+      <w:r>
+        <w:t>components_repository</w:t>
+      </w:r>
+      <w:proofErr w:type="spellEnd"/>
+      <w:r>
+        <w:t>']}/</w:t>
+      </w:r>
+      <w:proofErr w:type="spellStart"/>
+      <w:r>
+        <w:t>get_data</w:t>
+      </w:r>
+      <w:proofErr w:type="spellEnd"/>
+      <w:r>
+        <w:t>",</w:t>
       </w:r>
     </w:p>
     <w:p>
@@ -119,39 +204,104 @@
         <w:pStyle w:val="Heading5"/>
       </w:pPr>
       <w:r>
-        <w:t>                parameters={</w:t>
-      </w:r>
-    </w:p>
-    <w:p>
-      <w:pPr>
-        <w:pStyle w:val="Heading5"/>
-      </w:pPr>
-      <w:r>
-        <w:t>                    "sample": config["etl"]["sample"],</w:t>
-      </w:r>
-    </w:p>
-    <w:p>
-      <w:pPr>
-        <w:pStyle w:val="Heading5"/>
-      </w:pPr>
-      <w:r>
-        <w:t>                    "artifact_name": "sample.csv",</w:t>
-      </w:r>
-    </w:p>
-    <w:p>
-      <w:pPr>
-        <w:pStyle w:val="Heading5"/>
-      </w:pPr>
-      <w:r>
-        <w:t>                    "artifact_type": "raw_data",</w:t>
-      </w:r>
-    </w:p>
-    <w:p>
-      <w:pPr>
-        <w:pStyle w:val="Heading5"/>
-      </w:pPr>
-      <w:r>
-        <w:t>                    "artifact_description": "Raw file as downloaded"</w:t>
+        <w:t>                parameters</w:t>
+      </w:r>
+      <w:proofErr w:type="gramStart"/>
+      <w:r>
+        <w:t>={</w:t>
+      </w:r>
+      <w:proofErr w:type="gramEnd"/>
+    </w:p>
+    <w:p>
+      <w:pPr>
+        <w:pStyle w:val="Heading5"/>
+      </w:pPr>
+      <w:r>
+        <w:t>                    "sample": config["</w:t>
+      </w:r>
+      <w:proofErr w:type="spellStart"/>
+      <w:r>
+        <w:t>etl</w:t>
+      </w:r>
+      <w:proofErr w:type="spellEnd"/>
+      <w:proofErr w:type="gramStart"/>
+      <w:r>
+        <w:t>"][</w:t>
+      </w:r>
+      <w:proofErr w:type="gramEnd"/>
+      <w:r>
+        <w:t>"sample"],</w:t>
+      </w:r>
+    </w:p>
+    <w:p>
+      <w:pPr>
+        <w:pStyle w:val="Heading5"/>
+      </w:pPr>
+      <w:r>
+        <w:t>                    "</w:t>
+      </w:r>
+      <w:proofErr w:type="spellStart"/>
+      <w:proofErr w:type="gramStart"/>
+      <w:r>
+        <w:t>artifact</w:t>
+      </w:r>
+      <w:proofErr w:type="gramEnd"/>
+      <w:r>
+        <w:t>_name</w:t>
+      </w:r>
+      <w:proofErr w:type="spellEnd"/>
+      <w:r>
+        <w:t>": "sample.csv",</w:t>
+      </w:r>
+    </w:p>
+    <w:p>
+      <w:pPr>
+        <w:pStyle w:val="Heading5"/>
+      </w:pPr>
+      <w:r>
+        <w:t>                    "</w:t>
+      </w:r>
+      <w:proofErr w:type="spellStart"/>
+      <w:proofErr w:type="gramStart"/>
+      <w:r>
+        <w:t>artifact</w:t>
+      </w:r>
+      <w:proofErr w:type="gramEnd"/>
+      <w:r>
+        <w:t>_type</w:t>
+      </w:r>
+      <w:proofErr w:type="spellEnd"/>
+      <w:r>
+        <w:t>": "</w:t>
+      </w:r>
+      <w:proofErr w:type="spellStart"/>
+      <w:r>
+        <w:t>raw_data</w:t>
+      </w:r>
+      <w:proofErr w:type="spellEnd"/>
+      <w:r>
+        <w:t>",</w:t>
+      </w:r>
+    </w:p>
+    <w:p>
+      <w:pPr>
+        <w:pStyle w:val="Heading5"/>
+      </w:pPr>
+      <w:r>
+        <w:t>                    "</w:t>
+      </w:r>
+      <w:proofErr w:type="spellStart"/>
+      <w:proofErr w:type="gramStart"/>
+      <w:r>
+        <w:t>artifact</w:t>
+      </w:r>
+      <w:proofErr w:type="gramEnd"/>
+      <w:r>
+        <w:t>_description</w:t>
+      </w:r>
+      <w:proofErr w:type="spellEnd"/>
+      <w:r>
+        <w:t>": "Raw file as downloaded"</w:t>
       </w:r>
     </w:p>
     <w:p>
@@ -175,29 +325,112 @@
         <w:t>T</w:t>
       </w:r>
       <w:r>
-        <w:t>his goes to config.yaml and puts together the path to get sample1.csv out of github.</w:t>
-      </w:r>
-      <w:r>
-        <w:t xml:space="preserve"> This command uploads sample1 as sample.csv:latest to wandb</w:t>
-      </w:r>
-    </w:p>
-    <w:p>
-      <w:r>
-        <w:t>Now that sample.csv is on wandb, you next download it and look at it in a Jupyter Notebook using this command.</w:t>
-      </w:r>
-    </w:p>
-    <w:p>
-      <w:pPr>
-        <w:pStyle w:val="Heading5"/>
-      </w:pPr>
+        <w:t xml:space="preserve">his goes to </w:t>
+      </w:r>
+      <w:proofErr w:type="spellStart"/>
+      <w:proofErr w:type="gramStart"/>
+      <w:r>
+        <w:t>config.yaml</w:t>
+      </w:r>
+      <w:proofErr w:type="spellEnd"/>
+      <w:proofErr w:type="gramEnd"/>
+      <w:r>
+        <w:t xml:space="preserve"> and puts together the path to get sample1.csv out of </w:t>
+      </w:r>
+      <w:proofErr w:type="spellStart"/>
+      <w:r>
+        <w:t>github</w:t>
+      </w:r>
+      <w:proofErr w:type="spellEnd"/>
+      <w:r>
+        <w:t>.</w:t>
+      </w:r>
+      <w:r>
+        <w:t xml:space="preserve"> This command uploads sample1 as </w:t>
+      </w:r>
+      <w:proofErr w:type="spellStart"/>
+      <w:proofErr w:type="gramStart"/>
+      <w:r>
+        <w:t>sample.csv:latest</w:t>
+      </w:r>
+      <w:proofErr w:type="spellEnd"/>
+      <w:proofErr w:type="gramEnd"/>
+      <w:r>
+        <w:t xml:space="preserve"> to </w:t>
+      </w:r>
+      <w:proofErr w:type="spellStart"/>
+      <w:r>
+        <w:t>wandb</w:t>
+      </w:r>
+      <w:proofErr w:type="spellEnd"/>
+    </w:p>
+    <w:p>
+      <w:r>
+        <w:t xml:space="preserve">Now that sample.csv is on </w:t>
+      </w:r>
+      <w:proofErr w:type="spellStart"/>
+      <w:r>
+        <w:t>wandb</w:t>
+      </w:r>
+      <w:proofErr w:type="spellEnd"/>
+      <w:r>
+        <w:t>, you next download it and look at it in a Jupyter Notebook using this command.</w:t>
+      </w:r>
+    </w:p>
+    <w:p>
+      <w:pPr>
+        <w:pStyle w:val="Heading5"/>
+      </w:pPr>
+      <w:proofErr w:type="spellStart"/>
       <w:r>
         <w:lastRenderedPageBreak/>
-        <w:t>mlflow run src/eda</w:t>
-      </w:r>
-    </w:p>
-    <w:p>
-      <w:r>
-        <w:t xml:space="preserve">You need to be in the parent directory to do this. It needs to look at the MLproject file at the top and then go down 2 levels to eda and look at that one. I found this would start a very poor Jupyter environment. I did not like working in it and it seemed to have problems saving the code to wandb. I just gave up and saved the code as an artifact. </w:t>
+        <w:t>mlflow</w:t>
+      </w:r>
+      <w:proofErr w:type="spellEnd"/>
+      <w:r>
+        <w:t xml:space="preserve"> run </w:t>
+      </w:r>
+      <w:proofErr w:type="spellStart"/>
+      <w:r>
+        <w:t>src</w:t>
+      </w:r>
+      <w:proofErr w:type="spellEnd"/>
+      <w:r>
+        <w:t>/</w:t>
+      </w:r>
+      <w:proofErr w:type="spellStart"/>
+      <w:r>
+        <w:t>eda</w:t>
+      </w:r>
+      <w:proofErr w:type="spellEnd"/>
+    </w:p>
+    <w:p>
+      <w:r>
+        <w:t xml:space="preserve">You need to be in the parent directory to do this. It needs to look at the </w:t>
+      </w:r>
+      <w:proofErr w:type="spellStart"/>
+      <w:r>
+        <w:t>MLproject</w:t>
+      </w:r>
+      <w:proofErr w:type="spellEnd"/>
+      <w:r>
+        <w:t xml:space="preserve"> file at the top and then go down 2 levels to </w:t>
+      </w:r>
+      <w:proofErr w:type="spellStart"/>
+      <w:r>
+        <w:t>eda</w:t>
+      </w:r>
+      <w:proofErr w:type="spellEnd"/>
+      <w:r>
+        <w:t xml:space="preserve"> and look at that one. I found this would start a very poor Jupyter environment. I did not like working in it and it seemed to have problems saving the code to </w:t>
+      </w:r>
+      <w:proofErr w:type="spellStart"/>
+      <w:r>
+        <w:t>wandb</w:t>
+      </w:r>
+      <w:proofErr w:type="spellEnd"/>
+      <w:r>
+        <w:t xml:space="preserve">. I just gave up and saved the code as an artifact. </w:t>
       </w:r>
     </w:p>
     <w:p/>
@@ -211,10 +444,26 @@
     </w:p>
     <w:p>
       <w:r>
-        <w:t xml:space="preserve">We are doing a preliminary look at the data with this step. This is in the directory eda. </w:t>
-      </w:r>
-      <w:r>
-        <w:t>There are no further Hydra or MLflow commands here.</w:t>
+        <w:t xml:space="preserve">We are doing a preliminary look at the data with this step. This is in the directory </w:t>
+      </w:r>
+      <w:proofErr w:type="spellStart"/>
+      <w:r>
+        <w:t>eda</w:t>
+      </w:r>
+      <w:proofErr w:type="spellEnd"/>
+      <w:r>
+        <w:t xml:space="preserve">. </w:t>
+      </w:r>
+      <w:r>
+        <w:t xml:space="preserve">There are no further Hydra or </w:t>
+      </w:r>
+      <w:proofErr w:type="spellStart"/>
+      <w:r>
+        <w:t>MLflow</w:t>
+      </w:r>
+      <w:proofErr w:type="spellEnd"/>
+      <w:r>
+        <w:t xml:space="preserve"> commands here.</w:t>
       </w:r>
     </w:p>
     <w:p/>
@@ -222,87 +471,247 @@
       <w:pPr>
         <w:pStyle w:val="Heading4"/>
       </w:pPr>
+      <w:proofErr w:type="spellStart"/>
       <w:r>
         <w:t>basic_cleaning</w:t>
       </w:r>
-    </w:p>
-    <w:p>
-      <w:r>
-        <w:t xml:space="preserve">You need to be in the root directory of this project. Then you can run cookiecutter. </w:t>
-      </w:r>
-    </w:p>
-    <w:p>
-      <w:pPr>
-        <w:pStyle w:val="Heading5"/>
-      </w:pPr>
-      <w:r>
-        <w:t>cookiecutter cookie-mlflow-step -o src</w:t>
-      </w:r>
-    </w:p>
-    <w:p>
-      <w:pPr>
-        <w:pStyle w:val="Heading5"/>
-      </w:pPr>
-      <w:r>
-        <w:t>step_name [step_name]: basic_cleaning</w:t>
-      </w:r>
-    </w:p>
-    <w:p>
-      <w:pPr>
-        <w:pStyle w:val="Heading5"/>
-      </w:pPr>
-      <w:r>
-        <w:t>script_name [run.py]: run.py</w:t>
-      </w:r>
-    </w:p>
-    <w:p>
-      <w:pPr>
-        <w:pStyle w:val="Heading5"/>
-      </w:pPr>
-      <w:r>
-        <w:t>job_type [my_step]: basic_cleaning</w:t>
-      </w:r>
-    </w:p>
-    <w:p>
-      <w:pPr>
-        <w:pStyle w:val="Heading5"/>
-      </w:pPr>
-      <w:r>
-        <w:t>short_description [My step]: A very basic data cleaning</w:t>
-      </w:r>
-    </w:p>
-    <w:p>
-      <w:pPr>
-        <w:pStyle w:val="Heading5"/>
-      </w:pPr>
-      <w:r>
-        <w:t>long_description [An example of a step using MLflow and Weights &amp; Biases]: Download from W&amp;B the raw dataset and apply some basic data cleaning, exporting the result to a new artifact</w:t>
-      </w:r>
-    </w:p>
-    <w:p>
-      <w:pPr>
-        <w:pStyle w:val="Heading5"/>
-      </w:pPr>
-      <w:r>
-        <w:t>parameters [parameter1,parameter2]: input_artifact,output_artifact,output_type,output_description,min_price,max_price</w:t>
-      </w:r>
-    </w:p>
-    <w:p>
-      <w:r>
-        <w:t>The MLflow command for this RAN from the root directory is:</w:t>
-      </w:r>
-    </w:p>
-    <w:p>
-      <w:pPr>
-        <w:pStyle w:val="Heading5"/>
-      </w:pPr>
-      <w:r>
-        <w:t>mlflow run . -P steps="basic_cleaning"</w:t>
-      </w:r>
-    </w:p>
-    <w:p>
-      <w:r>
-        <w:t xml:space="preserve">There was some work to get all of the run.py, main.py, conda.yaml (2 files basic_cleaning and root directory), MLflow file (local to basic_cleaning) in shape. Just follow those as the examples. </w:t>
+      <w:proofErr w:type="spellEnd"/>
+    </w:p>
+    <w:p>
+      <w:r>
+        <w:t xml:space="preserve">You need to be in the root directory of this project. Then you can run </w:t>
+      </w:r>
+      <w:proofErr w:type="spellStart"/>
+      <w:proofErr w:type="gramStart"/>
+      <w:r>
+        <w:t>cookiecutter</w:t>
+      </w:r>
+      <w:proofErr w:type="spellEnd"/>
+      <w:proofErr w:type="gramEnd"/>
+      <w:r>
+        <w:t xml:space="preserve">. </w:t>
+      </w:r>
+    </w:p>
+    <w:p>
+      <w:pPr>
+        <w:pStyle w:val="Heading5"/>
+      </w:pPr>
+      <w:proofErr w:type="spellStart"/>
+      <w:r>
+        <w:t>cookiecutter</w:t>
+      </w:r>
+      <w:proofErr w:type="spellEnd"/>
+      <w:r>
+        <w:t xml:space="preserve"> cookie-</w:t>
+      </w:r>
+      <w:proofErr w:type="spellStart"/>
+      <w:r>
+        <w:t>mlflow</w:t>
+      </w:r>
+      <w:proofErr w:type="spellEnd"/>
+      <w:r>
+        <w:t xml:space="preserve">-step -o </w:t>
+      </w:r>
+      <w:proofErr w:type="spellStart"/>
+      <w:r>
+        <w:t>src</w:t>
+      </w:r>
+      <w:proofErr w:type="spellEnd"/>
+    </w:p>
+    <w:p>
+      <w:pPr>
+        <w:pStyle w:val="Heading5"/>
+      </w:pPr>
+      <w:proofErr w:type="spellStart"/>
+      <w:r>
+        <w:t>step_name</w:t>
+      </w:r>
+      <w:proofErr w:type="spellEnd"/>
+      <w:r>
+        <w:t xml:space="preserve"> [</w:t>
+      </w:r>
+      <w:proofErr w:type="spellStart"/>
+      <w:r>
+        <w:t>step_name</w:t>
+      </w:r>
+      <w:proofErr w:type="spellEnd"/>
+      <w:r>
+        <w:t xml:space="preserve">]: </w:t>
+      </w:r>
+      <w:proofErr w:type="spellStart"/>
+      <w:r>
+        <w:t>basic_cleaning</w:t>
+      </w:r>
+      <w:proofErr w:type="spellEnd"/>
+    </w:p>
+    <w:p>
+      <w:pPr>
+        <w:pStyle w:val="Heading5"/>
+      </w:pPr>
+      <w:proofErr w:type="spellStart"/>
+      <w:r>
+        <w:t>script_name</w:t>
+      </w:r>
+      <w:proofErr w:type="spellEnd"/>
+      <w:r>
+        <w:t xml:space="preserve"> [run.py]: run.py</w:t>
+      </w:r>
+    </w:p>
+    <w:p>
+      <w:pPr>
+        <w:pStyle w:val="Heading5"/>
+      </w:pPr>
+      <w:proofErr w:type="spellStart"/>
+      <w:r>
+        <w:t>job_type</w:t>
+      </w:r>
+      <w:proofErr w:type="spellEnd"/>
+      <w:r>
+        <w:t xml:space="preserve"> [</w:t>
+      </w:r>
+      <w:proofErr w:type="spellStart"/>
+      <w:r>
+        <w:t>my_step</w:t>
+      </w:r>
+      <w:proofErr w:type="spellEnd"/>
+      <w:r>
+        <w:t xml:space="preserve">]: </w:t>
+      </w:r>
+      <w:proofErr w:type="spellStart"/>
+      <w:r>
+        <w:t>basic_cleaning</w:t>
+      </w:r>
+      <w:proofErr w:type="spellEnd"/>
+    </w:p>
+    <w:p>
+      <w:pPr>
+        <w:pStyle w:val="Heading5"/>
+      </w:pPr>
+      <w:proofErr w:type="spellStart"/>
+      <w:r>
+        <w:t>short_description</w:t>
+      </w:r>
+      <w:proofErr w:type="spellEnd"/>
+      <w:r>
+        <w:t xml:space="preserve"> [My step]: A very basic data cleaning</w:t>
+      </w:r>
+    </w:p>
+    <w:p>
+      <w:pPr>
+        <w:pStyle w:val="Heading5"/>
+      </w:pPr>
+      <w:proofErr w:type="spellStart"/>
+      <w:r>
+        <w:t>long_description</w:t>
+      </w:r>
+      <w:proofErr w:type="spellEnd"/>
+      <w:r>
+        <w:t xml:space="preserve"> [An example of a step using </w:t>
+      </w:r>
+      <w:proofErr w:type="spellStart"/>
+      <w:r>
+        <w:t>MLflow</w:t>
+      </w:r>
+      <w:proofErr w:type="spellEnd"/>
+      <w:r>
+        <w:t xml:space="preserve"> and Weights &amp; Biases]: Download from W&amp;B the raw dataset and apply some basic data cleaning, exporting the result to a new artifact</w:t>
+      </w:r>
+    </w:p>
+    <w:p>
+      <w:pPr>
+        <w:pStyle w:val="Heading5"/>
+      </w:pPr>
+      <w:r>
+        <w:t>parameters [parameter</w:t>
+      </w:r>
+      <w:proofErr w:type="gramStart"/>
+      <w:r>
+        <w:t>1,parameter</w:t>
+      </w:r>
+      <w:proofErr w:type="gramEnd"/>
+      <w:r>
+        <w:t>2]: input_artifact,output_artifact,output_type,output_description,min_price,max_price</w:t>
+      </w:r>
+    </w:p>
+    <w:p>
+      <w:r>
+        <w:t xml:space="preserve">The </w:t>
+      </w:r>
+      <w:proofErr w:type="spellStart"/>
+      <w:r>
+        <w:t>MLflow</w:t>
+      </w:r>
+      <w:proofErr w:type="spellEnd"/>
+      <w:r>
+        <w:t xml:space="preserve"> command for this RAN from the root directory is:</w:t>
+      </w:r>
+    </w:p>
+    <w:p>
+      <w:pPr>
+        <w:pStyle w:val="Heading5"/>
+      </w:pPr>
+      <w:proofErr w:type="spellStart"/>
+      <w:r>
+        <w:t>mlflow</w:t>
+      </w:r>
+      <w:proofErr w:type="spellEnd"/>
+      <w:r>
+        <w:t xml:space="preserve"> </w:t>
+      </w:r>
+      <w:proofErr w:type="gramStart"/>
+      <w:r>
+        <w:t>run .</w:t>
+      </w:r>
+      <w:proofErr w:type="gramEnd"/>
+      <w:r>
+        <w:t xml:space="preserve"> -P steps="</w:t>
+      </w:r>
+      <w:proofErr w:type="spellStart"/>
+      <w:r>
+        <w:t>basic_cleaning</w:t>
+      </w:r>
+      <w:proofErr w:type="spellEnd"/>
+      <w:r>
+        <w:t>"</w:t>
+      </w:r>
+    </w:p>
+    <w:p>
+      <w:r>
+        <w:t xml:space="preserve">There was some work to get all of the run.py, main.py, </w:t>
+      </w:r>
+      <w:proofErr w:type="spellStart"/>
+      <w:proofErr w:type="gramStart"/>
+      <w:r>
+        <w:t>conda.yaml</w:t>
+      </w:r>
+      <w:proofErr w:type="spellEnd"/>
+      <w:proofErr w:type="gramEnd"/>
+      <w:r>
+        <w:t xml:space="preserve"> (2 files </w:t>
+      </w:r>
+      <w:proofErr w:type="spellStart"/>
+      <w:r>
+        <w:t>basic_cleaning</w:t>
+      </w:r>
+      <w:proofErr w:type="spellEnd"/>
+      <w:r>
+        <w:t xml:space="preserve"> and root directory), </w:t>
+      </w:r>
+      <w:proofErr w:type="spellStart"/>
+      <w:r>
+        <w:t>MLflow</w:t>
+      </w:r>
+      <w:proofErr w:type="spellEnd"/>
+      <w:r>
+        <w:t xml:space="preserve"> file (local to </w:t>
+      </w:r>
+      <w:proofErr w:type="spellStart"/>
+      <w:r>
+        <w:t>basic_cleaning</w:t>
+      </w:r>
+      <w:proofErr w:type="spellEnd"/>
+      <w:r>
+        <w:t xml:space="preserve">) in shape. Just follow those as the examples. </w:t>
       </w:r>
     </w:p>
     <w:p/>
@@ -310,13 +719,55 @@
       <w:pPr>
         <w:pStyle w:val="Heading4"/>
       </w:pPr>
+      <w:proofErr w:type="spellStart"/>
       <w:r>
         <w:t>data_check</w:t>
       </w:r>
-    </w:p>
-    <w:p>
-      <w:r>
-        <w:t>So, this appeared to be set up for me. I had to make sure that the config.yaml file worked with the MLproject file in the data_check directory. I also had to update the main.py file. The big issue turned out to be getting all of the names correct thru the various files. One odd thing is that there are 2 calling functions for the tests. One tests the current sample dataset. The other will test a future one. This is a little puzzling but understandable. The notes do warn you about this but … still strange.</w:t>
+      <w:proofErr w:type="spellEnd"/>
+    </w:p>
+    <w:p>
+      <w:r>
+        <w:t xml:space="preserve">So, this appeared to be set up for me. I had to make sure that the </w:t>
+      </w:r>
+      <w:proofErr w:type="spellStart"/>
+      <w:r>
+        <w:t>config.yaml</w:t>
+      </w:r>
+      <w:proofErr w:type="spellEnd"/>
+      <w:r>
+        <w:t xml:space="preserve"> file worked with the </w:t>
+      </w:r>
+      <w:proofErr w:type="spellStart"/>
+      <w:r>
+        <w:t>MLproject</w:t>
+      </w:r>
+      <w:proofErr w:type="spellEnd"/>
+      <w:r>
+        <w:t xml:space="preserve"> file in the </w:t>
+      </w:r>
+      <w:proofErr w:type="spellStart"/>
+      <w:r>
+        <w:t>data_check</w:t>
+      </w:r>
+      <w:proofErr w:type="spellEnd"/>
+      <w:r>
+        <w:t xml:space="preserve"> directory. I also had to update the main.py file. The big issue turned out to be getting </w:t>
+      </w:r>
+      <w:proofErr w:type="gramStart"/>
+      <w:r>
+        <w:t>all of</w:t>
+      </w:r>
+      <w:proofErr w:type="gramEnd"/>
+      <w:r>
+        <w:t xml:space="preserve"> the names correct </w:t>
+      </w:r>
+      <w:proofErr w:type="gramStart"/>
+      <w:r>
+        <w:t>thru</w:t>
+      </w:r>
+      <w:proofErr w:type="gramEnd"/>
+      <w:r>
+        <w:t xml:space="preserve"> the various files. One odd thing is that there are 2 calling functions for the tests. One tests the current sample dataset. The other will test a future one. This is a little puzzling but understandable. The notes do warn you about this but … still strange.</w:t>
       </w:r>
       <w:r>
         <w:t xml:space="preserve"> </w:t>
@@ -329,8 +780,29 @@
       <w:pPr>
         <w:pStyle w:val="Heading5"/>
       </w:pPr>
-      <w:r>
-        <w:t>mlflow run . -P steps="data_check"</w:t>
+      <w:proofErr w:type="spellStart"/>
+      <w:r>
+        <w:t>mlflow</w:t>
+      </w:r>
+      <w:proofErr w:type="spellEnd"/>
+      <w:r>
+        <w:t xml:space="preserve"> </w:t>
+      </w:r>
+      <w:proofErr w:type="gramStart"/>
+      <w:r>
+        <w:t>run .</w:t>
+      </w:r>
+      <w:proofErr w:type="gramEnd"/>
+      <w:r>
+        <w:t xml:space="preserve"> -P steps="</w:t>
+      </w:r>
+      <w:proofErr w:type="spellStart"/>
+      <w:r>
+        <w:t>data_check</w:t>
+      </w:r>
+      <w:proofErr w:type="spellEnd"/>
+      <w:r>
+        <w:t>"</w:t>
       </w:r>
     </w:p>
     <w:p/>
@@ -338,22 +810,90 @@
       <w:pPr>
         <w:pStyle w:val="Heading4"/>
       </w:pPr>
+      <w:proofErr w:type="spellStart"/>
       <w:r>
         <w:lastRenderedPageBreak/>
         <w:t>train_val_test_split</w:t>
       </w:r>
-    </w:p>
-    <w:p>
-      <w:r>
-        <w:t>Well I did a poor job of this. So, main.py you should be using config. EVERYWHERE else, no config. Just use the parameter name. All of the substitution is handled thru Hydra. I also changed the name of this step. I probably should not have but I did. I want to have a directory for every function. The steps they appear to be given are not exactly that. That is the name of the step does not correspond one to one to the function name. I find that very confusing. It is used to be split_data. I also decided to upload 3 datasets not just 2. They were train, test, and validation. The notes only wanted trainval and test. Weird. Not sure why.</w:t>
-      </w:r>
-    </w:p>
-    <w:p>
-      <w:pPr>
-        <w:pStyle w:val="Heading5"/>
-      </w:pPr>
-      <w:r>
-        <w:t>mlflow run . -P steps="train_val_test_split"</w:t>
+      <w:proofErr w:type="spellEnd"/>
+    </w:p>
+    <w:p>
+      <w:proofErr w:type="gramStart"/>
+      <w:r>
+        <w:t>Well</w:t>
+      </w:r>
+      <w:proofErr w:type="gramEnd"/>
+      <w:r>
+        <w:t xml:space="preserve"> I did a poor job of this. So, main.py you should be using config. EVERYWHERE else, no config. Just use the parameter name. </w:t>
+      </w:r>
+      <w:proofErr w:type="gramStart"/>
+      <w:r>
+        <w:t>All of</w:t>
+      </w:r>
+      <w:proofErr w:type="gramEnd"/>
+      <w:r>
+        <w:t xml:space="preserve"> the substitution is handled </w:t>
+      </w:r>
+      <w:proofErr w:type="gramStart"/>
+      <w:r>
+        <w:t>thru</w:t>
+      </w:r>
+      <w:proofErr w:type="gramEnd"/>
+      <w:r>
+        <w:t xml:space="preserve"> Hydra. I also changed the name of this step. I probably should not have but I did. I want to have a directory for every function. The steps they appear to be given are not exactly that. That is the name of the step does not correspond one to one to the function name. I find that very confusing. It is used to be </w:t>
+      </w:r>
+      <w:proofErr w:type="spellStart"/>
+      <w:r>
+        <w:t>split_data</w:t>
+      </w:r>
+      <w:proofErr w:type="spellEnd"/>
+      <w:r>
+        <w:t xml:space="preserve">. I also decided to upload 3 datasets not just 2. They were </w:t>
+      </w:r>
+      <w:proofErr w:type="gramStart"/>
+      <w:r>
+        <w:t>train</w:t>
+      </w:r>
+      <w:proofErr w:type="gramEnd"/>
+      <w:r>
+        <w:t xml:space="preserve">, test, and validation. The notes only wanted </w:t>
+      </w:r>
+      <w:proofErr w:type="spellStart"/>
+      <w:r>
+        <w:t>trainval</w:t>
+      </w:r>
+      <w:proofErr w:type="spellEnd"/>
+      <w:r>
+        <w:t xml:space="preserve"> and test. Weird. Not sure why.</w:t>
+      </w:r>
+    </w:p>
+    <w:p>
+      <w:pPr>
+        <w:pStyle w:val="Heading5"/>
+      </w:pPr>
+      <w:proofErr w:type="spellStart"/>
+      <w:r>
+        <w:t>mlflow</w:t>
+      </w:r>
+      <w:proofErr w:type="spellEnd"/>
+      <w:r>
+        <w:t xml:space="preserve"> </w:t>
+      </w:r>
+      <w:proofErr w:type="gramStart"/>
+      <w:r>
+        <w:t>run .</w:t>
+      </w:r>
+      <w:proofErr w:type="gramEnd"/>
+      <w:r>
+        <w:t xml:space="preserve"> -P steps="</w:t>
+      </w:r>
+      <w:proofErr w:type="spellStart"/>
+      <w:r>
+        <w:t>train_val_test_split</w:t>
+      </w:r>
+      <w:proofErr w:type="spellEnd"/>
+      <w:r>
+        <w:t>"</w:t>
       </w:r>
     </w:p>
     <w:p/>
@@ -362,6 +902,97 @@
         <w:t>Don’t use cookie cutter anymore. Just copy the files over from the last directory used.</w:t>
       </w:r>
     </w:p>
+    <w:p/>
+    <w:p>
+      <w:pPr>
+        <w:pStyle w:val="Heading4"/>
+      </w:pPr>
+      <w:proofErr w:type="spellStart"/>
+      <w:r>
+        <w:t>train_random_forest</w:t>
+      </w:r>
+      <w:proofErr w:type="spellEnd"/>
+    </w:p>
+    <w:p>
+      <w:r>
+        <w:t>I got this working without that much difficulty.</w:t>
+      </w:r>
+    </w:p>
+    <w:p>
+      <w:pPr>
+        <w:pStyle w:val="Heading5"/>
+      </w:pPr>
+      <w:proofErr w:type="spellStart"/>
+      <w:r>
+        <w:t>mlflow</w:t>
+      </w:r>
+      <w:proofErr w:type="spellEnd"/>
+      <w:r>
+        <w:t xml:space="preserve"> </w:t>
+      </w:r>
+      <w:proofErr w:type="gramStart"/>
+      <w:r>
+        <w:t>run .</w:t>
+      </w:r>
+      <w:proofErr w:type="gramEnd"/>
+      <w:r>
+        <w:t xml:space="preserve"> -P steps="</w:t>
+      </w:r>
+      <w:r>
+        <w:t xml:space="preserve"> </w:t>
+      </w:r>
+      <w:proofErr w:type="spellStart"/>
+      <w:r>
+        <w:t>train_random_forest</w:t>
+      </w:r>
+      <w:proofErr w:type="spellEnd"/>
+      <w:r>
+        <w:t>"</w:t>
+      </w:r>
+    </w:p>
+    <w:p/>
+    <w:p>
+      <w:pPr>
+        <w:pStyle w:val="Heading4"/>
+      </w:pPr>
+      <w:r>
+        <w:t>all</w:t>
+      </w:r>
+    </w:p>
+    <w:p>
+      <w:r>
+        <w:t>I then ran all of them together and had some problems. I did get it working though.</w:t>
+      </w:r>
+    </w:p>
+    <w:p>
+      <w:pPr>
+        <w:pStyle w:val="Heading5"/>
+      </w:pPr>
+      <w:proofErr w:type="spellStart"/>
+      <w:r>
+        <w:t>mlflow</w:t>
+      </w:r>
+      <w:proofErr w:type="spellEnd"/>
+      <w:r>
+        <w:t xml:space="preserve"> </w:t>
+      </w:r>
+      <w:proofErr w:type="gramStart"/>
+      <w:r>
+        <w:t>run .</w:t>
+      </w:r>
+      <w:proofErr w:type="gramEnd"/>
+      <w:r>
+        <w:t xml:space="preserve"> -P steps=" </w:t>
+      </w:r>
+      <w:r>
+        <w:t>all</w:t>
+      </w:r>
+      <w:r>
+        <w:t>"</w:t>
+      </w:r>
+    </w:p>
+    <w:p/>
+    <w:p/>
     <w:p/>
     <w:p/>
     <w:sectPr>

</xml_diff>

<commit_message>
Ran sweeps and marked the best model as prod.
</commit_message>
<xml_diff>
--- a/MLflow_and _Hydra _Notes.docx
+++ b/MLflow_and _Hydra _Notes.docx
@@ -6,13 +6,8 @@
       <w:pPr>
         <w:pStyle w:val="Heading1"/>
       </w:pPr>
-      <w:proofErr w:type="spellStart"/>
-      <w:r>
-        <w:t>MLflow</w:t>
-      </w:r>
-      <w:proofErr w:type="spellEnd"/>
-      <w:r>
-        <w:t xml:space="preserve"> and Hydra Notes</w:t>
+      <w:r>
+        <w:t>MLflow and Hydra Notes</w:t>
       </w:r>
     </w:p>
     <w:p/>
@@ -26,23 +21,7 @@
     </w:p>
     <w:p>
       <w:r>
-        <w:t xml:space="preserve">This document is primarily concerned with giving me a template to run these commands. One that I can apply to new situations. We are going to use the </w:t>
-      </w:r>
-      <w:proofErr w:type="spellStart"/>
-      <w:r>
-        <w:t>NYC_Predict_Rental_Prices</w:t>
-      </w:r>
-      <w:proofErr w:type="spellEnd"/>
-      <w:r>
-        <w:t xml:space="preserve"> as </w:t>
-      </w:r>
-      <w:proofErr w:type="gramStart"/>
-      <w:r>
-        <w:t>the</w:t>
-      </w:r>
-      <w:proofErr w:type="gramEnd"/>
-      <w:r>
-        <w:t xml:space="preserve"> example.</w:t>
+        <w:t>This document is primarily concerned with giving me a template to run these commands. One that I can apply to new situations. We are going to use the NYC_Predict_Rental_Prices as the example.</w:t>
       </w:r>
     </w:p>
     <w:p/>
@@ -75,362 +54,283 @@
       <w:r>
         <w:br/>
       </w:r>
-      <w:proofErr w:type="spellStart"/>
       <w:r>
         <w:rPr>
           <w:rStyle w:val="Heading5Char"/>
         </w:rPr>
-        <w:t>mlflow</w:t>
-      </w:r>
-      <w:proofErr w:type="spellEnd"/>
-      <w:r>
-        <w:rPr>
-          <w:rStyle w:val="Heading5Char"/>
-        </w:rPr>
+        <w:t>mlflow run . -P steps=download</w:t>
+      </w:r>
+    </w:p>
+    <w:p>
+      <w:r>
+        <w:t>The code in main.py looks like this.</w:t>
+      </w:r>
+    </w:p>
+    <w:p>
+      <w:pPr>
+        <w:pStyle w:val="Heading5"/>
+      </w:pPr>
+      <w:r>
+        <w:t>        if "download" in active_steps:</w:t>
+      </w:r>
+    </w:p>
+    <w:p>
+      <w:pPr>
+        <w:pStyle w:val="Heading5"/>
+      </w:pPr>
+      <w:r>
+        <w:t>            # Download file and load in W&amp;B</w:t>
+      </w:r>
+    </w:p>
+    <w:p>
+      <w:pPr>
+        <w:pStyle w:val="Heading5"/>
+      </w:pPr>
+      <w:r>
+        <w:t>            _ = mlflow.run(</w:t>
+      </w:r>
+    </w:p>
+    <w:p>
+      <w:pPr>
+        <w:pStyle w:val="Heading5"/>
+      </w:pPr>
+      <w:r>
+        <w:t>                f"{config['main']['components_repository']}/get_data",</w:t>
+      </w:r>
+    </w:p>
+    <w:p>
+      <w:pPr>
+        <w:pStyle w:val="Heading5"/>
+      </w:pPr>
+      <w:r>
+        <w:t>                "main",</w:t>
+      </w:r>
+    </w:p>
+    <w:p>
+      <w:pPr>
+        <w:pStyle w:val="Heading5"/>
+      </w:pPr>
+      <w:r>
+        <w:t>                version='main',</w:t>
+      </w:r>
+    </w:p>
+    <w:p>
+      <w:pPr>
+        <w:pStyle w:val="Heading5"/>
+      </w:pPr>
+      <w:r>
+        <w:t>                parameters={</w:t>
+      </w:r>
+    </w:p>
+    <w:p>
+      <w:pPr>
+        <w:pStyle w:val="Heading5"/>
+      </w:pPr>
+      <w:r>
+        <w:t>                    "sample": config["etl"]["sample"],</w:t>
+      </w:r>
+    </w:p>
+    <w:p>
+      <w:pPr>
+        <w:pStyle w:val="Heading5"/>
+      </w:pPr>
+      <w:r>
+        <w:t>                    "artifact_name": "sample.csv",</w:t>
+      </w:r>
+    </w:p>
+    <w:p>
+      <w:pPr>
+        <w:pStyle w:val="Heading5"/>
+      </w:pPr>
+      <w:r>
+        <w:t>                    "artifact_type": "raw_data",</w:t>
+      </w:r>
+    </w:p>
+    <w:p>
+      <w:pPr>
+        <w:pStyle w:val="Heading5"/>
+      </w:pPr>
+      <w:r>
+        <w:t>                    "artifact_description": "Raw file as downloaded"</w:t>
+      </w:r>
+    </w:p>
+    <w:p>
+      <w:pPr>
+        <w:pStyle w:val="Heading5"/>
+      </w:pPr>
+      <w:r>
+        <w:t>                },</w:t>
+      </w:r>
+    </w:p>
+    <w:p>
+      <w:pPr>
+        <w:pStyle w:val="Heading5"/>
+      </w:pPr>
+      <w:r>
+        <w:t>            )</w:t>
+      </w:r>
+    </w:p>
+    <w:p>
+      <w:r>
+        <w:t>T</w:t>
+      </w:r>
+      <w:r>
+        <w:t>his goes to config.yaml and puts together the path to get sample1.csv out of github.</w:t>
+      </w:r>
+      <w:r>
+        <w:t xml:space="preserve"> This command uploads sample1 as sample.csv:latest to wandb</w:t>
+      </w:r>
+    </w:p>
+    <w:p>
+      <w:r>
+        <w:t>Now that sample.csv is on wandb, you next download it and look at it in a Jupyter Notebook using this command.</w:t>
+      </w:r>
+    </w:p>
+    <w:p>
+      <w:pPr>
+        <w:pStyle w:val="Heading5"/>
+      </w:pPr>
+      <w:r>
+        <w:lastRenderedPageBreak/>
+        <w:t>mlflow run src/eda</w:t>
+      </w:r>
+    </w:p>
+    <w:p>
+      <w:r>
+        <w:t xml:space="preserve">You need to be in the parent directory to do this. It needs to look at the MLproject file at the top and then go down 2 levels to eda and look at that one. I found this would start a very poor Jupyter environment. I did not like working in it and it seemed to have problems saving the code to wandb. I just gave up and saved the code as an artifact. </w:t>
+      </w:r>
+    </w:p>
+    <w:p/>
+    <w:p>
+      <w:pPr>
+        <w:pStyle w:val="Heading4"/>
+      </w:pPr>
+      <w:r>
+        <w:t>EDA</w:t>
+      </w:r>
+    </w:p>
+    <w:p>
+      <w:r>
+        <w:t xml:space="preserve">We are doing a preliminary look at the data with this step. This is in the directory eda. </w:t>
+      </w:r>
+      <w:r>
+        <w:t>There are no further Hydra or MLflow commands here.</w:t>
+      </w:r>
+    </w:p>
+    <w:p/>
+    <w:p>
+      <w:pPr>
+        <w:pStyle w:val="Heading4"/>
+      </w:pPr>
+      <w:r>
+        <w:t>basic_cleaning</w:t>
+      </w:r>
+    </w:p>
+    <w:p>
+      <w:r>
+        <w:t xml:space="preserve">You need to be in the root directory of this project. Then you can run cookiecutter. </w:t>
+      </w:r>
+    </w:p>
+    <w:p>
+      <w:pPr>
+        <w:pStyle w:val="Heading5"/>
+      </w:pPr>
+      <w:r>
+        <w:t>cookiecutter cookie-mlflow-step -o src</w:t>
+      </w:r>
+    </w:p>
+    <w:p>
+      <w:pPr>
+        <w:pStyle w:val="Heading5"/>
+      </w:pPr>
+      <w:r>
+        <w:t>step_name [step_name]: basic_cleaning</w:t>
+      </w:r>
+    </w:p>
+    <w:p>
+      <w:pPr>
+        <w:pStyle w:val="Heading5"/>
+      </w:pPr>
+      <w:r>
+        <w:t>script_name [run.py]: run.py</w:t>
+      </w:r>
+    </w:p>
+    <w:p>
+      <w:pPr>
+        <w:pStyle w:val="Heading5"/>
+      </w:pPr>
+      <w:r>
+        <w:t>job_type [my_step]: basic_cleaning</w:t>
+      </w:r>
+    </w:p>
+    <w:p>
+      <w:pPr>
+        <w:pStyle w:val="Heading5"/>
+      </w:pPr>
+      <w:r>
+        <w:t>short_description [My step]: A very basic data cleaning</w:t>
+      </w:r>
+    </w:p>
+    <w:p>
+      <w:pPr>
+        <w:pStyle w:val="Heading5"/>
+      </w:pPr>
+      <w:r>
+        <w:t>long_description [An example of a step using MLflow and Weights &amp; Biases]: Download from W&amp;B the raw dataset and apply some basic data cleaning, exporting the result to a new artifact</w:t>
+      </w:r>
+    </w:p>
+    <w:p>
+      <w:pPr>
+        <w:pStyle w:val="Heading5"/>
+      </w:pPr>
+      <w:r>
+        <w:t>parameters [parameter1,parameter2]: input_artifact,output_artifact,output_type,output_description,min_price,max_price</w:t>
+      </w:r>
+    </w:p>
+    <w:p>
+      <w:r>
+        <w:t>The MLflow command for this RAN from the root directory is:</w:t>
+      </w:r>
+    </w:p>
+    <w:p>
+      <w:pPr>
+        <w:pStyle w:val="Heading5"/>
+      </w:pPr>
+      <w:r>
+        <w:t>mlflow run . -P steps="basic_cleaning"</w:t>
+      </w:r>
+    </w:p>
+    <w:p>
+      <w:r>
+        <w:t xml:space="preserve">There was some work to get all of the run.py, main.py, conda.yaml (2 files basic_cleaning and root directory), MLflow file (local to basic_cleaning) in shape. Just follow those as the examples. </w:t>
+      </w:r>
+    </w:p>
+    <w:p/>
+    <w:p>
+      <w:pPr>
+        <w:pStyle w:val="Heading4"/>
+      </w:pPr>
+      <w:r>
+        <w:t>data_check</w:t>
+      </w:r>
+    </w:p>
+    <w:p>
+      <w:r>
+        <w:t>So, this appeared to be set up for me. I had to make sure that the config.yaml file worked with the MLproject file in the data_check directory. I also had to update the main.py file. The big issue turned out to be getting all of the names correct thru the various files. One odd thing is that there are 2 calling functions for the tests. One tests the current sample dataset. The other will test a future one. This is a little puzzling but understandable. The notes do warn you about this but … still strange.</w:t>
+      </w:r>
+      <w:r>
         <w:t xml:space="preserve"> </w:t>
       </w:r>
-      <w:proofErr w:type="gramStart"/>
-      <w:r>
-        <w:rPr>
-          <w:rStyle w:val="Heading5Char"/>
-        </w:rPr>
-        <w:t>run .</w:t>
-      </w:r>
-      <w:proofErr w:type="gramEnd"/>
-      <w:r>
-        <w:rPr>
-          <w:rStyle w:val="Heading5Char"/>
-        </w:rPr>
-        <w:t xml:space="preserve"> -P steps=download</w:t>
-      </w:r>
-    </w:p>
-    <w:p>
-      <w:r>
-        <w:t>The code in main.py looks like this.</w:t>
-      </w:r>
-    </w:p>
-    <w:p>
-      <w:pPr>
-        <w:pStyle w:val="Heading5"/>
-      </w:pPr>
-      <w:r>
-        <w:t xml:space="preserve">        if "download" in </w:t>
-      </w:r>
-      <w:proofErr w:type="spellStart"/>
-      <w:r>
-        <w:t>active_steps</w:t>
-      </w:r>
-      <w:proofErr w:type="spellEnd"/>
-      <w:r>
-        <w:t>:</w:t>
-      </w:r>
-    </w:p>
-    <w:p>
-      <w:pPr>
-        <w:pStyle w:val="Heading5"/>
-      </w:pPr>
-      <w:r>
-        <w:t>            # Download file and load in W&amp;B</w:t>
-      </w:r>
-    </w:p>
-    <w:p>
-      <w:pPr>
-        <w:pStyle w:val="Heading5"/>
-      </w:pPr>
-      <w:r>
-        <w:t xml:space="preserve">            _ = </w:t>
-      </w:r>
-      <w:proofErr w:type="spellStart"/>
-      <w:proofErr w:type="gramStart"/>
-      <w:r>
-        <w:t>mlflow.run</w:t>
-      </w:r>
-      <w:proofErr w:type="spellEnd"/>
-      <w:r>
-        <w:t>(</w:t>
-      </w:r>
-      <w:proofErr w:type="gramEnd"/>
-    </w:p>
-    <w:p>
-      <w:pPr>
-        <w:pStyle w:val="Heading5"/>
-      </w:pPr>
-      <w:r>
-        <w:t>                f"{config['main</w:t>
-      </w:r>
-      <w:proofErr w:type="gramStart"/>
-      <w:r>
-        <w:t>'][</w:t>
-      </w:r>
-      <w:proofErr w:type="gramEnd"/>
-      <w:r>
-        <w:t>'</w:t>
-      </w:r>
-      <w:proofErr w:type="spellStart"/>
-      <w:r>
-        <w:t>components_repository</w:t>
-      </w:r>
-      <w:proofErr w:type="spellEnd"/>
-      <w:r>
-        <w:t>']}/</w:t>
-      </w:r>
-      <w:proofErr w:type="spellStart"/>
-      <w:r>
-        <w:t>get_data</w:t>
-      </w:r>
-      <w:proofErr w:type="spellEnd"/>
-      <w:r>
-        <w:t>",</w:t>
-      </w:r>
-    </w:p>
-    <w:p>
-      <w:pPr>
-        <w:pStyle w:val="Heading5"/>
-      </w:pPr>
-      <w:r>
-        <w:t>                "main",</w:t>
-      </w:r>
-    </w:p>
-    <w:p>
-      <w:pPr>
-        <w:pStyle w:val="Heading5"/>
-      </w:pPr>
-      <w:r>
-        <w:t>                version='main',</w:t>
-      </w:r>
-    </w:p>
-    <w:p>
-      <w:pPr>
-        <w:pStyle w:val="Heading5"/>
-      </w:pPr>
-      <w:r>
-        <w:t>                parameters</w:t>
-      </w:r>
-      <w:proofErr w:type="gramStart"/>
-      <w:r>
-        <w:t>={</w:t>
-      </w:r>
-      <w:proofErr w:type="gramEnd"/>
-    </w:p>
-    <w:p>
-      <w:pPr>
-        <w:pStyle w:val="Heading5"/>
-      </w:pPr>
-      <w:r>
-        <w:t>                    "sample": config["</w:t>
-      </w:r>
-      <w:proofErr w:type="spellStart"/>
-      <w:r>
-        <w:t>etl</w:t>
-      </w:r>
-      <w:proofErr w:type="spellEnd"/>
-      <w:proofErr w:type="gramStart"/>
-      <w:r>
-        <w:t>"][</w:t>
-      </w:r>
-      <w:proofErr w:type="gramEnd"/>
-      <w:r>
-        <w:t>"sample"],</w:t>
-      </w:r>
-    </w:p>
-    <w:p>
-      <w:pPr>
-        <w:pStyle w:val="Heading5"/>
-      </w:pPr>
-      <w:r>
-        <w:t>                    "</w:t>
-      </w:r>
-      <w:proofErr w:type="spellStart"/>
-      <w:proofErr w:type="gramStart"/>
-      <w:r>
-        <w:t>artifact</w:t>
-      </w:r>
-      <w:proofErr w:type="gramEnd"/>
-      <w:r>
-        <w:t>_name</w:t>
-      </w:r>
-      <w:proofErr w:type="spellEnd"/>
-      <w:r>
-        <w:t>": "sample.csv",</w:t>
-      </w:r>
-    </w:p>
-    <w:p>
-      <w:pPr>
-        <w:pStyle w:val="Heading5"/>
-      </w:pPr>
-      <w:r>
-        <w:t>                    "</w:t>
-      </w:r>
-      <w:proofErr w:type="spellStart"/>
-      <w:proofErr w:type="gramStart"/>
-      <w:r>
-        <w:t>artifact</w:t>
-      </w:r>
-      <w:proofErr w:type="gramEnd"/>
-      <w:r>
-        <w:t>_type</w:t>
-      </w:r>
-      <w:proofErr w:type="spellEnd"/>
-      <w:r>
-        <w:t>": "</w:t>
-      </w:r>
-      <w:proofErr w:type="spellStart"/>
-      <w:r>
-        <w:t>raw_data</w:t>
-      </w:r>
-      <w:proofErr w:type="spellEnd"/>
-      <w:r>
-        <w:t>",</w:t>
-      </w:r>
-    </w:p>
-    <w:p>
-      <w:pPr>
-        <w:pStyle w:val="Heading5"/>
-      </w:pPr>
-      <w:r>
-        <w:t>                    "</w:t>
-      </w:r>
-      <w:proofErr w:type="spellStart"/>
-      <w:proofErr w:type="gramStart"/>
-      <w:r>
-        <w:t>artifact</w:t>
-      </w:r>
-      <w:proofErr w:type="gramEnd"/>
-      <w:r>
-        <w:t>_description</w:t>
-      </w:r>
-      <w:proofErr w:type="spellEnd"/>
-      <w:r>
-        <w:t>": "Raw file as downloaded"</w:t>
-      </w:r>
-    </w:p>
-    <w:p>
-      <w:pPr>
-        <w:pStyle w:val="Heading5"/>
-      </w:pPr>
-      <w:r>
-        <w:t>                },</w:t>
-      </w:r>
-    </w:p>
-    <w:p>
-      <w:pPr>
-        <w:pStyle w:val="Heading5"/>
-      </w:pPr>
-      <w:r>
-        <w:t>            )</w:t>
-      </w:r>
-    </w:p>
-    <w:p>
-      <w:r>
-        <w:t>T</w:t>
-      </w:r>
-      <w:r>
-        <w:t xml:space="preserve">his goes to </w:t>
-      </w:r>
-      <w:proofErr w:type="spellStart"/>
-      <w:proofErr w:type="gramStart"/>
-      <w:r>
-        <w:t>config.yaml</w:t>
-      </w:r>
-      <w:proofErr w:type="spellEnd"/>
-      <w:proofErr w:type="gramEnd"/>
-      <w:r>
-        <w:t xml:space="preserve"> and puts together the path to get sample1.csv out of </w:t>
-      </w:r>
-      <w:proofErr w:type="spellStart"/>
-      <w:r>
-        <w:t>github</w:t>
-      </w:r>
-      <w:proofErr w:type="spellEnd"/>
-      <w:r>
-        <w:t>.</w:t>
-      </w:r>
-      <w:r>
-        <w:t xml:space="preserve"> This command uploads sample1 as </w:t>
-      </w:r>
-      <w:proofErr w:type="spellStart"/>
-      <w:proofErr w:type="gramStart"/>
-      <w:r>
-        <w:t>sample.csv:latest</w:t>
-      </w:r>
-      <w:proofErr w:type="spellEnd"/>
-      <w:proofErr w:type="gramEnd"/>
-      <w:r>
-        <w:t xml:space="preserve"> to </w:t>
-      </w:r>
-      <w:proofErr w:type="spellStart"/>
-      <w:r>
-        <w:t>wandb</w:t>
-      </w:r>
-      <w:proofErr w:type="spellEnd"/>
-    </w:p>
-    <w:p>
-      <w:r>
-        <w:t xml:space="preserve">Now that sample.csv is on </w:t>
-      </w:r>
-      <w:proofErr w:type="spellStart"/>
-      <w:r>
-        <w:t>wandb</w:t>
-      </w:r>
-      <w:proofErr w:type="spellEnd"/>
-      <w:r>
-        <w:t>, you next download it and look at it in a Jupyter Notebook using this command.</w:t>
-      </w:r>
-    </w:p>
-    <w:p>
-      <w:pPr>
-        <w:pStyle w:val="Heading5"/>
-      </w:pPr>
-      <w:proofErr w:type="spellStart"/>
-      <w:r>
-        <w:lastRenderedPageBreak/>
-        <w:t>mlflow</w:t>
-      </w:r>
-      <w:proofErr w:type="spellEnd"/>
-      <w:r>
-        <w:t xml:space="preserve"> run </w:t>
-      </w:r>
-      <w:proofErr w:type="spellStart"/>
-      <w:r>
-        <w:t>src</w:t>
-      </w:r>
-      <w:proofErr w:type="spellEnd"/>
-      <w:r>
-        <w:t>/</w:t>
-      </w:r>
-      <w:proofErr w:type="spellStart"/>
-      <w:r>
-        <w:t>eda</w:t>
-      </w:r>
-      <w:proofErr w:type="spellEnd"/>
-    </w:p>
-    <w:p>
-      <w:r>
-        <w:t xml:space="preserve">You need to be in the parent directory to do this. It needs to look at the </w:t>
-      </w:r>
-      <w:proofErr w:type="spellStart"/>
-      <w:r>
-        <w:t>MLproject</w:t>
-      </w:r>
-      <w:proofErr w:type="spellEnd"/>
-      <w:r>
-        <w:t xml:space="preserve"> file at the top and then go down 2 levels to </w:t>
-      </w:r>
-      <w:proofErr w:type="spellStart"/>
-      <w:r>
-        <w:t>eda</w:t>
-      </w:r>
-      <w:proofErr w:type="spellEnd"/>
-      <w:r>
-        <w:t xml:space="preserve"> and look at that one. I found this would start a very poor Jupyter environment. I did not like working in it and it seemed to have problems saving the code to </w:t>
-      </w:r>
-      <w:proofErr w:type="spellStart"/>
-      <w:r>
-        <w:t>wandb</w:t>
-      </w:r>
-      <w:proofErr w:type="spellEnd"/>
-      <w:r>
-        <w:t xml:space="preserve">. I just gave up and saved the code as an artifact. </w:t>
+      <w:r>
+        <w:t>To run this:</w:t>
+      </w:r>
+    </w:p>
+    <w:p>
+      <w:pPr>
+        <w:pStyle w:val="Heading5"/>
+      </w:pPr>
+      <w:r>
+        <w:t>mlflow run . -P steps="data_check"</w:t>
       </w:r>
     </w:p>
     <w:p/>
@@ -438,468 +338,78 @@
       <w:pPr>
         <w:pStyle w:val="Heading4"/>
       </w:pPr>
-      <w:r>
-        <w:t>EDA</w:t>
-      </w:r>
-    </w:p>
-    <w:p>
-      <w:r>
-        <w:t xml:space="preserve">We are doing a preliminary look at the data with this step. This is in the directory </w:t>
-      </w:r>
-      <w:proofErr w:type="spellStart"/>
-      <w:r>
-        <w:t>eda</w:t>
-      </w:r>
-      <w:proofErr w:type="spellEnd"/>
-      <w:r>
-        <w:t xml:space="preserve">. </w:t>
-      </w:r>
-      <w:r>
-        <w:t xml:space="preserve">There are no further Hydra or </w:t>
-      </w:r>
-      <w:proofErr w:type="spellStart"/>
-      <w:r>
-        <w:t>MLflow</w:t>
-      </w:r>
-      <w:proofErr w:type="spellEnd"/>
-      <w:r>
-        <w:t xml:space="preserve"> commands here.</w:t>
-      </w:r>
-    </w:p>
-    <w:p/>
-    <w:p>
-      <w:pPr>
-        <w:pStyle w:val="Heading4"/>
-      </w:pPr>
-      <w:proofErr w:type="spellStart"/>
-      <w:r>
-        <w:t>basic_cleaning</w:t>
-      </w:r>
-      <w:proofErr w:type="spellEnd"/>
-    </w:p>
-    <w:p>
-      <w:r>
-        <w:t xml:space="preserve">You need to be in the root directory of this project. Then you can run </w:t>
-      </w:r>
-      <w:proofErr w:type="spellStart"/>
-      <w:proofErr w:type="gramStart"/>
-      <w:r>
-        <w:t>cookiecutter</w:t>
-      </w:r>
-      <w:proofErr w:type="spellEnd"/>
-      <w:proofErr w:type="gramEnd"/>
-      <w:r>
-        <w:t xml:space="preserve">. </w:t>
-      </w:r>
-    </w:p>
-    <w:p>
-      <w:pPr>
-        <w:pStyle w:val="Heading5"/>
-      </w:pPr>
-      <w:proofErr w:type="spellStart"/>
-      <w:r>
-        <w:t>cookiecutter</w:t>
-      </w:r>
-      <w:proofErr w:type="spellEnd"/>
-      <w:r>
-        <w:t xml:space="preserve"> cookie-</w:t>
-      </w:r>
-      <w:proofErr w:type="spellStart"/>
-      <w:r>
-        <w:t>mlflow</w:t>
-      </w:r>
-      <w:proofErr w:type="spellEnd"/>
-      <w:r>
-        <w:t xml:space="preserve">-step -o </w:t>
-      </w:r>
-      <w:proofErr w:type="spellStart"/>
-      <w:r>
-        <w:t>src</w:t>
-      </w:r>
-      <w:proofErr w:type="spellEnd"/>
-    </w:p>
-    <w:p>
-      <w:pPr>
-        <w:pStyle w:val="Heading5"/>
-      </w:pPr>
-      <w:proofErr w:type="spellStart"/>
-      <w:r>
-        <w:t>step_name</w:t>
-      </w:r>
-      <w:proofErr w:type="spellEnd"/>
-      <w:r>
-        <w:t xml:space="preserve"> [</w:t>
-      </w:r>
-      <w:proofErr w:type="spellStart"/>
-      <w:r>
-        <w:t>step_name</w:t>
-      </w:r>
-      <w:proofErr w:type="spellEnd"/>
-      <w:r>
-        <w:t xml:space="preserve">]: </w:t>
-      </w:r>
-      <w:proofErr w:type="spellStart"/>
-      <w:r>
-        <w:t>basic_cleaning</w:t>
-      </w:r>
-      <w:proofErr w:type="spellEnd"/>
-    </w:p>
-    <w:p>
-      <w:pPr>
-        <w:pStyle w:val="Heading5"/>
-      </w:pPr>
-      <w:proofErr w:type="spellStart"/>
-      <w:r>
-        <w:t>script_name</w:t>
-      </w:r>
-      <w:proofErr w:type="spellEnd"/>
-      <w:r>
-        <w:t xml:space="preserve"> [run.py]: run.py</w:t>
-      </w:r>
-    </w:p>
-    <w:p>
-      <w:pPr>
-        <w:pStyle w:val="Heading5"/>
-      </w:pPr>
-      <w:proofErr w:type="spellStart"/>
-      <w:r>
-        <w:t>job_type</w:t>
-      </w:r>
-      <w:proofErr w:type="spellEnd"/>
-      <w:r>
-        <w:t xml:space="preserve"> [</w:t>
-      </w:r>
-      <w:proofErr w:type="spellStart"/>
-      <w:r>
-        <w:t>my_step</w:t>
-      </w:r>
-      <w:proofErr w:type="spellEnd"/>
-      <w:r>
-        <w:t xml:space="preserve">]: </w:t>
-      </w:r>
-      <w:proofErr w:type="spellStart"/>
-      <w:r>
-        <w:t>basic_cleaning</w:t>
-      </w:r>
-      <w:proofErr w:type="spellEnd"/>
-    </w:p>
-    <w:p>
-      <w:pPr>
-        <w:pStyle w:val="Heading5"/>
-      </w:pPr>
-      <w:proofErr w:type="spellStart"/>
-      <w:r>
-        <w:t>short_description</w:t>
-      </w:r>
-      <w:proofErr w:type="spellEnd"/>
-      <w:r>
-        <w:t xml:space="preserve"> [My step]: A very basic data cleaning</w:t>
-      </w:r>
-    </w:p>
-    <w:p>
-      <w:pPr>
-        <w:pStyle w:val="Heading5"/>
-      </w:pPr>
-      <w:proofErr w:type="spellStart"/>
-      <w:r>
-        <w:t>long_description</w:t>
-      </w:r>
-      <w:proofErr w:type="spellEnd"/>
-      <w:r>
-        <w:t xml:space="preserve"> [An example of a step using </w:t>
-      </w:r>
-      <w:proofErr w:type="spellStart"/>
-      <w:r>
-        <w:t>MLflow</w:t>
-      </w:r>
-      <w:proofErr w:type="spellEnd"/>
-      <w:r>
-        <w:t xml:space="preserve"> and Weights &amp; Biases]: Download from W&amp;B the raw dataset and apply some basic data cleaning, exporting the result to a new artifact</w:t>
-      </w:r>
-    </w:p>
-    <w:p>
-      <w:pPr>
-        <w:pStyle w:val="Heading5"/>
-      </w:pPr>
-      <w:r>
-        <w:t>parameters [parameter</w:t>
-      </w:r>
-      <w:proofErr w:type="gramStart"/>
-      <w:r>
-        <w:t>1,parameter</w:t>
-      </w:r>
-      <w:proofErr w:type="gramEnd"/>
-      <w:r>
-        <w:t>2]: input_artifact,output_artifact,output_type,output_description,min_price,max_price</w:t>
-      </w:r>
-    </w:p>
-    <w:p>
-      <w:r>
-        <w:t xml:space="preserve">The </w:t>
-      </w:r>
-      <w:proofErr w:type="spellStart"/>
-      <w:r>
-        <w:t>MLflow</w:t>
-      </w:r>
-      <w:proofErr w:type="spellEnd"/>
-      <w:r>
-        <w:t xml:space="preserve"> command for this RAN from the root directory is:</w:t>
-      </w:r>
-    </w:p>
-    <w:p>
-      <w:pPr>
-        <w:pStyle w:val="Heading5"/>
-      </w:pPr>
-      <w:proofErr w:type="spellStart"/>
-      <w:r>
-        <w:t>mlflow</w:t>
-      </w:r>
-      <w:proofErr w:type="spellEnd"/>
-      <w:r>
-        <w:t xml:space="preserve"> </w:t>
-      </w:r>
-      <w:proofErr w:type="gramStart"/>
-      <w:r>
-        <w:t>run .</w:t>
-      </w:r>
-      <w:proofErr w:type="gramEnd"/>
-      <w:r>
-        <w:t xml:space="preserve"> -P steps="</w:t>
-      </w:r>
-      <w:proofErr w:type="spellStart"/>
-      <w:r>
-        <w:t>basic_cleaning</w:t>
-      </w:r>
-      <w:proofErr w:type="spellEnd"/>
-      <w:r>
-        <w:t>"</w:t>
-      </w:r>
-    </w:p>
-    <w:p>
-      <w:r>
-        <w:t xml:space="preserve">There was some work to get all of the run.py, main.py, </w:t>
-      </w:r>
-      <w:proofErr w:type="spellStart"/>
-      <w:proofErr w:type="gramStart"/>
-      <w:r>
-        <w:t>conda.yaml</w:t>
-      </w:r>
-      <w:proofErr w:type="spellEnd"/>
-      <w:proofErr w:type="gramEnd"/>
-      <w:r>
-        <w:t xml:space="preserve"> (2 files </w:t>
-      </w:r>
-      <w:proofErr w:type="spellStart"/>
-      <w:r>
-        <w:t>basic_cleaning</w:t>
-      </w:r>
-      <w:proofErr w:type="spellEnd"/>
-      <w:r>
-        <w:t xml:space="preserve"> and root directory), </w:t>
-      </w:r>
-      <w:proofErr w:type="spellStart"/>
-      <w:r>
-        <w:t>MLflow</w:t>
-      </w:r>
-      <w:proofErr w:type="spellEnd"/>
-      <w:r>
-        <w:t xml:space="preserve"> file (local to </w:t>
-      </w:r>
-      <w:proofErr w:type="spellStart"/>
-      <w:r>
-        <w:t>basic_cleaning</w:t>
-      </w:r>
-      <w:proofErr w:type="spellEnd"/>
-      <w:r>
-        <w:t xml:space="preserve">) in shape. Just follow those as the examples. </w:t>
-      </w:r>
-    </w:p>
-    <w:p/>
-    <w:p>
-      <w:pPr>
-        <w:pStyle w:val="Heading4"/>
-      </w:pPr>
-      <w:proofErr w:type="spellStart"/>
-      <w:r>
-        <w:t>data_check</w:t>
-      </w:r>
-      <w:proofErr w:type="spellEnd"/>
-    </w:p>
-    <w:p>
-      <w:r>
-        <w:t xml:space="preserve">So, this appeared to be set up for me. I had to make sure that the </w:t>
-      </w:r>
-      <w:proofErr w:type="spellStart"/>
-      <w:r>
-        <w:t>config.yaml</w:t>
-      </w:r>
-      <w:proofErr w:type="spellEnd"/>
-      <w:r>
-        <w:t xml:space="preserve"> file worked with the </w:t>
-      </w:r>
-      <w:proofErr w:type="spellStart"/>
-      <w:r>
-        <w:t>MLproject</w:t>
-      </w:r>
-      <w:proofErr w:type="spellEnd"/>
-      <w:r>
-        <w:t xml:space="preserve"> file in the </w:t>
-      </w:r>
-      <w:proofErr w:type="spellStart"/>
-      <w:r>
-        <w:t>data_check</w:t>
-      </w:r>
-      <w:proofErr w:type="spellEnd"/>
-      <w:r>
-        <w:t xml:space="preserve"> directory. I also had to update the main.py file. The big issue turned out to be getting </w:t>
-      </w:r>
-      <w:proofErr w:type="gramStart"/>
-      <w:r>
-        <w:t>all of</w:t>
-      </w:r>
-      <w:proofErr w:type="gramEnd"/>
-      <w:r>
-        <w:t xml:space="preserve"> the names correct </w:t>
-      </w:r>
-      <w:proofErr w:type="gramStart"/>
-      <w:r>
-        <w:t>thru</w:t>
-      </w:r>
-      <w:proofErr w:type="gramEnd"/>
-      <w:r>
-        <w:t xml:space="preserve"> the various files. One odd thing is that there are 2 calling functions for the tests. One tests the current sample dataset. The other will test a future one. This is a little puzzling but understandable. The notes do warn you about this but … still strange.</w:t>
-      </w:r>
-      <w:r>
-        <w:t xml:space="preserve"> </w:t>
-      </w:r>
-      <w:r>
-        <w:t>To run this:</w:t>
-      </w:r>
-    </w:p>
-    <w:p>
-      <w:pPr>
-        <w:pStyle w:val="Heading5"/>
-      </w:pPr>
-      <w:proofErr w:type="spellStart"/>
-      <w:r>
-        <w:t>mlflow</w:t>
-      </w:r>
-      <w:proofErr w:type="spellEnd"/>
-      <w:r>
-        <w:t xml:space="preserve"> </w:t>
-      </w:r>
-      <w:proofErr w:type="gramStart"/>
-      <w:r>
-        <w:t>run .</w:t>
-      </w:r>
-      <w:proofErr w:type="gramEnd"/>
-      <w:r>
-        <w:t xml:space="preserve"> -P steps="</w:t>
-      </w:r>
-      <w:proofErr w:type="spellStart"/>
-      <w:r>
-        <w:t>data_check</w:t>
-      </w:r>
-      <w:proofErr w:type="spellEnd"/>
-      <w:r>
-        <w:t>"</w:t>
-      </w:r>
-    </w:p>
-    <w:p/>
-    <w:p>
-      <w:pPr>
-        <w:pStyle w:val="Heading4"/>
-      </w:pPr>
-      <w:proofErr w:type="spellStart"/>
       <w:r>
         <w:lastRenderedPageBreak/>
         <w:t>train_val_test_split</w:t>
       </w:r>
-      <w:proofErr w:type="spellEnd"/>
-    </w:p>
-    <w:p>
-      <w:proofErr w:type="gramStart"/>
-      <w:r>
-        <w:t>Well</w:t>
-      </w:r>
-      <w:proofErr w:type="gramEnd"/>
-      <w:r>
-        <w:t xml:space="preserve"> I did a poor job of this. So, main.py you should be using config. EVERYWHERE else, no config. Just use the parameter name. </w:t>
-      </w:r>
-      <w:proofErr w:type="gramStart"/>
-      <w:r>
-        <w:t>All of</w:t>
-      </w:r>
-      <w:proofErr w:type="gramEnd"/>
-      <w:r>
-        <w:t xml:space="preserve"> the substitution is handled </w:t>
-      </w:r>
-      <w:proofErr w:type="gramStart"/>
-      <w:r>
-        <w:t>thru</w:t>
-      </w:r>
-      <w:proofErr w:type="gramEnd"/>
-      <w:r>
-        <w:t xml:space="preserve"> Hydra. I also changed the name of this step. I probably should not have but I did. I want to have a directory for every function. The steps they appear to be given are not exactly that. That is the name of the step does not correspond one to one to the function name. I find that very confusing. It is used to be </w:t>
-      </w:r>
-      <w:proofErr w:type="spellStart"/>
-      <w:r>
-        <w:t>split_data</w:t>
-      </w:r>
-      <w:proofErr w:type="spellEnd"/>
-      <w:r>
-        <w:t xml:space="preserve">. I also decided to upload 3 datasets not just 2. They were </w:t>
-      </w:r>
-      <w:proofErr w:type="gramStart"/>
-      <w:r>
-        <w:t>train</w:t>
-      </w:r>
-      <w:proofErr w:type="gramEnd"/>
-      <w:r>
-        <w:t xml:space="preserve">, test, and validation. The notes only wanted </w:t>
-      </w:r>
-      <w:proofErr w:type="spellStart"/>
-      <w:r>
-        <w:t>trainval</w:t>
-      </w:r>
-      <w:proofErr w:type="spellEnd"/>
-      <w:r>
-        <w:t xml:space="preserve"> and test. Weird. Not sure why.</w:t>
-      </w:r>
-    </w:p>
-    <w:p>
-      <w:pPr>
-        <w:pStyle w:val="Heading5"/>
-      </w:pPr>
-      <w:proofErr w:type="spellStart"/>
-      <w:r>
-        <w:t>mlflow</w:t>
-      </w:r>
-      <w:proofErr w:type="spellEnd"/>
-      <w:r>
-        <w:t xml:space="preserve"> </w:t>
-      </w:r>
-      <w:proofErr w:type="gramStart"/>
-      <w:r>
-        <w:t>run .</w:t>
-      </w:r>
-      <w:proofErr w:type="gramEnd"/>
-      <w:r>
-        <w:t xml:space="preserve"> -P steps="</w:t>
-      </w:r>
-      <w:proofErr w:type="spellStart"/>
-      <w:r>
-        <w:t>train_val_test_split</w:t>
-      </w:r>
-      <w:proofErr w:type="spellEnd"/>
+    </w:p>
+    <w:p>
+      <w:r>
+        <w:t>Well I did a poor job of this. So, main.py you should be using config. EVERYWHERE else, no config. Just use the parameter name. All of the substitution is handled thru Hydra. I also changed the name of this step. I probably should not have but I did. I want to have a directory for every function. The steps they appear to be given are not exactly that. That is the name of the step does not correspond one to one to the function name. I find that very confusing. It is used to be split_data. I also decided to upload 3 datasets not just 2. They were train, test, and validation. The notes only wanted trainval and test. Weird. Not sure why.</w:t>
+      </w:r>
+    </w:p>
+    <w:p>
+      <w:pPr>
+        <w:pStyle w:val="Heading5"/>
+      </w:pPr>
+      <w:r>
+        <w:t>mlflow run . -P steps="train_val_test_split"</w:t>
+      </w:r>
+    </w:p>
+    <w:p/>
+    <w:p>
+      <w:r>
+        <w:t>Don’t use cookie cutter anymore. Just copy the files over from the last directory used.</w:t>
+      </w:r>
+    </w:p>
+    <w:p/>
+    <w:p>
+      <w:pPr>
+        <w:pStyle w:val="Heading4"/>
+      </w:pPr>
+      <w:r>
+        <w:t>train_random_forest</w:t>
+      </w:r>
+    </w:p>
+    <w:p>
+      <w:r>
+        <w:t>I got this working without that much difficulty.</w:t>
+      </w:r>
+    </w:p>
+    <w:p>
+      <w:pPr>
+        <w:pStyle w:val="Heading5"/>
+      </w:pPr>
+      <w:r>
+        <w:t>mlflow run . -P steps="</w:t>
+      </w:r>
+      <w:r>
+        <w:t xml:space="preserve"> train_random_forest</w:t>
+      </w:r>
       <w:r>
         <w:t>"</w:t>
       </w:r>
     </w:p>
     <w:p/>
     <w:p>
-      <w:r>
-        <w:t>Don’t use cookie cutter anymore. Just copy the files over from the last directory used.</w:t>
+      <w:pPr>
+        <w:pStyle w:val="Heading4"/>
+      </w:pPr>
+      <w:r>
+        <w:t>all</w:t>
+      </w:r>
+    </w:p>
+    <w:p>
+      <w:r>
+        <w:t>I then ran all of them together and had some problems. I did get it working though.</w:t>
+      </w:r>
+    </w:p>
+    <w:p>
+      <w:pPr>
+        <w:pStyle w:val="Heading5"/>
+      </w:pPr>
+      <w:r>
+        <w:t>mlflow run . -P steps="all"</w:t>
       </w:r>
     </w:p>
     <w:p/>
@@ -907,93 +417,88 @@
       <w:pPr>
         <w:pStyle w:val="Heading4"/>
       </w:pPr>
-      <w:proofErr w:type="spellStart"/>
-      <w:r>
-        <w:t>train_random_forest</w:t>
-      </w:r>
-      <w:proofErr w:type="spellEnd"/>
-    </w:p>
-    <w:p>
-      <w:r>
-        <w:t>I got this working without that much difficulty.</w:t>
-      </w:r>
-    </w:p>
-    <w:p>
-      <w:pPr>
-        <w:pStyle w:val="Heading5"/>
-      </w:pPr>
-      <w:proofErr w:type="spellStart"/>
-      <w:r>
-        <w:t>mlflow</w:t>
-      </w:r>
-      <w:proofErr w:type="spellEnd"/>
-      <w:r>
-        <w:t xml:space="preserve"> </w:t>
-      </w:r>
-      <w:proofErr w:type="gramStart"/>
-      <w:r>
-        <w:t>run .</w:t>
-      </w:r>
-      <w:proofErr w:type="gramEnd"/>
-      <w:r>
-        <w:t xml:space="preserve"> -P steps="</w:t>
-      </w:r>
-      <w:r>
-        <w:t xml:space="preserve"> </w:t>
-      </w:r>
-      <w:proofErr w:type="spellStart"/>
-      <w:r>
-        <w:t>train_random_forest</w:t>
-      </w:r>
-      <w:proofErr w:type="spellEnd"/>
-      <w:r>
-        <w:t>"</w:t>
+      <w:r>
+        <w:t>sweeps</w:t>
+      </w:r>
+    </w:p>
+    <w:p>
+      <w:r>
+        <w:t>Integrating joblib, sweeps, multi run etc. was a little challenging. This code worked.</w:t>
+      </w:r>
+    </w:p>
+    <w:p>
+      <w:pPr>
+        <w:pStyle w:val="Heading5"/>
+      </w:pPr>
+      <w:r>
+        <w:t>mlflow run . \</w:t>
+      </w:r>
+    </w:p>
+    <w:p>
+      <w:pPr>
+        <w:pStyle w:val="Heading5"/>
+      </w:pPr>
+      <w:r>
+        <w:t xml:space="preserve">  -P steps=train_random_forest \</w:t>
+      </w:r>
+    </w:p>
+    <w:p>
+      <w:pPr>
+        <w:pStyle w:val="Heading5"/>
+      </w:pPr>
+      <w:r>
+        <w:t xml:space="preserve">  -P hydra_options="\</w:t>
+      </w:r>
+    </w:p>
+    <w:p>
+      <w:pPr>
+        <w:pStyle w:val="Heading5"/>
+      </w:pPr>
+      <w:r>
+        <w:t>hydra/launcher=joblib \</w:t>
+      </w:r>
+    </w:p>
+    <w:p>
+      <w:pPr>
+        <w:pStyle w:val="Heading5"/>
+      </w:pPr>
+      <w:r>
+        <w:t>hydra.launcher.n_jobs=-1 \</w:t>
+      </w:r>
+    </w:p>
+    <w:p>
+      <w:pPr>
+        <w:pStyle w:val="Heading5"/>
+      </w:pPr>
+      <w:r>
+        <w:t>modeling.random_forest.max_depth=10,50,100 \</w:t>
+      </w:r>
+    </w:p>
+    <w:p>
+      <w:pPr>
+        <w:pStyle w:val="Heading5"/>
+      </w:pPr>
+      <w:r>
+        <w:t>modeling.random_forest.n_estimators=100,200,500 \</w:t>
+      </w:r>
+    </w:p>
+    <w:p>
+      <w:pPr>
+        <w:pStyle w:val="Heading5"/>
+      </w:pPr>
+      <w:r>
+        <w:t>modeling.max_tfidf_features=10,15,30 -m"</w:t>
       </w:r>
     </w:p>
     <w:p/>
     <w:p>
-      <w:pPr>
-        <w:pStyle w:val="Heading4"/>
-      </w:pPr>
-      <w:r>
-        <w:t>all</w:t>
-      </w:r>
-    </w:p>
-    <w:p>
-      <w:r>
-        <w:t>I then ran all of them together and had some problems. I did get it working though.</w:t>
-      </w:r>
-    </w:p>
-    <w:p>
-      <w:pPr>
-        <w:pStyle w:val="Heading5"/>
-      </w:pPr>
-      <w:proofErr w:type="spellStart"/>
-      <w:r>
-        <w:t>mlflow</w:t>
-      </w:r>
-      <w:proofErr w:type="spellEnd"/>
-      <w:r>
-        <w:t xml:space="preserve"> </w:t>
-      </w:r>
-      <w:proofErr w:type="gramStart"/>
-      <w:r>
-        <w:t>run .</w:t>
-      </w:r>
-      <w:proofErr w:type="gramEnd"/>
-      <w:r>
-        <w:t xml:space="preserve"> -P steps=" </w:t>
-      </w:r>
-      <w:r>
-        <w:t>all</w:t>
-      </w:r>
-      <w:r>
-        <w:t>"</w:t>
-      </w:r>
-    </w:p>
-    <w:p/>
-    <w:p/>
-    <w:p/>
+      <w:r>
+        <w:t>There are changes to the conda.yml file that you need to include. the code that is in this repository worked. You need to ensure that hydra launcher is able to use joblib</w:t>
+      </w:r>
+      <w:r>
+        <w:t>. I chose the best model post this and marked it as prod.</w:t>
+      </w:r>
+    </w:p>
     <w:p/>
     <w:sectPr>
       <w:pgSz w:w="12240" w:h="15840"/>

</xml_diff>

<commit_message>
Completed testing of the model
</commit_message>
<xml_diff>
--- a/MLflow_and _Hydra _Notes.docx
+++ b/MLflow_and _Hydra _Notes.docx
@@ -6,8 +6,13 @@
       <w:pPr>
         <w:pStyle w:val="Heading1"/>
       </w:pPr>
-      <w:r>
-        <w:t>MLflow and Hydra Notes</w:t>
+      <w:proofErr w:type="spellStart"/>
+      <w:r>
+        <w:t>MLflow</w:t>
+      </w:r>
+      <w:proofErr w:type="spellEnd"/>
+      <w:r>
+        <w:t xml:space="preserve"> and Hydra Notes</w:t>
       </w:r>
     </w:p>
     <w:p/>
@@ -21,7 +26,23 @@
     </w:p>
     <w:p>
       <w:r>
-        <w:t>This document is primarily concerned with giving me a template to run these commands. One that I can apply to new situations. We are going to use the NYC_Predict_Rental_Prices as the example.</w:t>
+        <w:t xml:space="preserve">This document is primarily concerned with giving me a template to run these commands. One that I can apply to new situations. We are going to use the </w:t>
+      </w:r>
+      <w:proofErr w:type="spellStart"/>
+      <w:r>
+        <w:t>NYC_Predict_Rental_Prices</w:t>
+      </w:r>
+      <w:proofErr w:type="spellEnd"/>
+      <w:r>
+        <w:t xml:space="preserve"> as </w:t>
+      </w:r>
+      <w:proofErr w:type="gramStart"/>
+      <w:r>
+        <w:t>the</w:t>
+      </w:r>
+      <w:proofErr w:type="gramEnd"/>
+      <w:r>
+        <w:t xml:space="preserve"> example.</w:t>
       </w:r>
     </w:p>
     <w:p/>
@@ -54,11 +75,33 @@
       <w:r>
         <w:br/>
       </w:r>
+      <w:proofErr w:type="spellStart"/>
       <w:r>
         <w:rPr>
           <w:rStyle w:val="Heading5Char"/>
         </w:rPr>
-        <w:t>mlflow run . -P steps=download</w:t>
+        <w:t>mlflow</w:t>
+      </w:r>
+      <w:proofErr w:type="spellEnd"/>
+      <w:r>
+        <w:rPr>
+          <w:rStyle w:val="Heading5Char"/>
+        </w:rPr>
+        <w:t xml:space="preserve"> </w:t>
+      </w:r>
+      <w:proofErr w:type="gramStart"/>
+      <w:r>
+        <w:rPr>
+          <w:rStyle w:val="Heading5Char"/>
+        </w:rPr>
+        <w:t>run .</w:t>
+      </w:r>
+      <w:proofErr w:type="gramEnd"/>
+      <w:r>
+        <w:rPr>
+          <w:rStyle w:val="Heading5Char"/>
+        </w:rPr>
+        <w:t xml:space="preserve"> -P steps=download</w:t>
       </w:r>
     </w:p>
     <w:p>
@@ -71,7 +114,15 @@
         <w:pStyle w:val="Heading5"/>
       </w:pPr>
       <w:r>
-        <w:t>        if "download" in active_steps:</w:t>
+        <w:t xml:space="preserve">        if "download" in </w:t>
+      </w:r>
+      <w:proofErr w:type="spellStart"/>
+      <w:r>
+        <w:t>active_steps</w:t>
+      </w:r>
+      <w:proofErr w:type="spellEnd"/>
+      <w:r>
+        <w:t>:</w:t>
       </w:r>
     </w:p>
     <w:p>
@@ -87,15 +138,49 @@
         <w:pStyle w:val="Heading5"/>
       </w:pPr>
       <w:r>
-        <w:t>            _ = mlflow.run(</w:t>
-      </w:r>
-    </w:p>
-    <w:p>
-      <w:pPr>
-        <w:pStyle w:val="Heading5"/>
-      </w:pPr>
-      <w:r>
-        <w:t>                f"{config['main']['components_repository']}/get_data",</w:t>
+        <w:t xml:space="preserve">            _ = </w:t>
+      </w:r>
+      <w:proofErr w:type="spellStart"/>
+      <w:proofErr w:type="gramStart"/>
+      <w:r>
+        <w:t>mlflow.run</w:t>
+      </w:r>
+      <w:proofErr w:type="spellEnd"/>
+      <w:r>
+        <w:t>(</w:t>
+      </w:r>
+      <w:proofErr w:type="gramEnd"/>
+    </w:p>
+    <w:p>
+      <w:pPr>
+        <w:pStyle w:val="Heading5"/>
+      </w:pPr>
+      <w:r>
+        <w:t>                f"{config['main</w:t>
+      </w:r>
+      <w:proofErr w:type="gramStart"/>
+      <w:r>
+        <w:t>'][</w:t>
+      </w:r>
+      <w:proofErr w:type="gramEnd"/>
+      <w:r>
+        <w:t>'</w:t>
+      </w:r>
+      <w:proofErr w:type="spellStart"/>
+      <w:r>
+        <w:t>components_repository</w:t>
+      </w:r>
+      <w:proofErr w:type="spellEnd"/>
+      <w:r>
+        <w:t>']}/</w:t>
+      </w:r>
+      <w:proofErr w:type="spellStart"/>
+      <w:r>
+        <w:t>get_data</w:t>
+      </w:r>
+      <w:proofErr w:type="spellEnd"/>
+      <w:r>
+        <w:t>",</w:t>
       </w:r>
     </w:p>
     <w:p>
@@ -119,39 +204,104 @@
         <w:pStyle w:val="Heading5"/>
       </w:pPr>
       <w:r>
-        <w:t>                parameters={</w:t>
-      </w:r>
-    </w:p>
-    <w:p>
-      <w:pPr>
-        <w:pStyle w:val="Heading5"/>
-      </w:pPr>
-      <w:r>
-        <w:t>                    "sample": config["etl"]["sample"],</w:t>
-      </w:r>
-    </w:p>
-    <w:p>
-      <w:pPr>
-        <w:pStyle w:val="Heading5"/>
-      </w:pPr>
-      <w:r>
-        <w:t>                    "artifact_name": "sample.csv",</w:t>
-      </w:r>
-    </w:p>
-    <w:p>
-      <w:pPr>
-        <w:pStyle w:val="Heading5"/>
-      </w:pPr>
-      <w:r>
-        <w:t>                    "artifact_type": "raw_data",</w:t>
-      </w:r>
-    </w:p>
-    <w:p>
-      <w:pPr>
-        <w:pStyle w:val="Heading5"/>
-      </w:pPr>
-      <w:r>
-        <w:t>                    "artifact_description": "Raw file as downloaded"</w:t>
+        <w:t>                parameters</w:t>
+      </w:r>
+      <w:proofErr w:type="gramStart"/>
+      <w:r>
+        <w:t>={</w:t>
+      </w:r>
+      <w:proofErr w:type="gramEnd"/>
+    </w:p>
+    <w:p>
+      <w:pPr>
+        <w:pStyle w:val="Heading5"/>
+      </w:pPr>
+      <w:r>
+        <w:t>                    "sample": config["</w:t>
+      </w:r>
+      <w:proofErr w:type="spellStart"/>
+      <w:r>
+        <w:t>etl</w:t>
+      </w:r>
+      <w:proofErr w:type="spellEnd"/>
+      <w:proofErr w:type="gramStart"/>
+      <w:r>
+        <w:t>"][</w:t>
+      </w:r>
+      <w:proofErr w:type="gramEnd"/>
+      <w:r>
+        <w:t>"sample"],</w:t>
+      </w:r>
+    </w:p>
+    <w:p>
+      <w:pPr>
+        <w:pStyle w:val="Heading5"/>
+      </w:pPr>
+      <w:r>
+        <w:t>                    "</w:t>
+      </w:r>
+      <w:proofErr w:type="spellStart"/>
+      <w:proofErr w:type="gramStart"/>
+      <w:r>
+        <w:t>artifact</w:t>
+      </w:r>
+      <w:proofErr w:type="gramEnd"/>
+      <w:r>
+        <w:t>_name</w:t>
+      </w:r>
+      <w:proofErr w:type="spellEnd"/>
+      <w:r>
+        <w:t>": "sample.csv",</w:t>
+      </w:r>
+    </w:p>
+    <w:p>
+      <w:pPr>
+        <w:pStyle w:val="Heading5"/>
+      </w:pPr>
+      <w:r>
+        <w:t>                    "</w:t>
+      </w:r>
+      <w:proofErr w:type="spellStart"/>
+      <w:proofErr w:type="gramStart"/>
+      <w:r>
+        <w:t>artifact</w:t>
+      </w:r>
+      <w:proofErr w:type="gramEnd"/>
+      <w:r>
+        <w:t>_type</w:t>
+      </w:r>
+      <w:proofErr w:type="spellEnd"/>
+      <w:r>
+        <w:t>": "</w:t>
+      </w:r>
+      <w:proofErr w:type="spellStart"/>
+      <w:r>
+        <w:t>raw_data</w:t>
+      </w:r>
+      <w:proofErr w:type="spellEnd"/>
+      <w:r>
+        <w:t>",</w:t>
+      </w:r>
+    </w:p>
+    <w:p>
+      <w:pPr>
+        <w:pStyle w:val="Heading5"/>
+      </w:pPr>
+      <w:r>
+        <w:t>                    "</w:t>
+      </w:r>
+      <w:proofErr w:type="spellStart"/>
+      <w:proofErr w:type="gramStart"/>
+      <w:r>
+        <w:t>artifact</w:t>
+      </w:r>
+      <w:proofErr w:type="gramEnd"/>
+      <w:r>
+        <w:t>_description</w:t>
+      </w:r>
+      <w:proofErr w:type="spellEnd"/>
+      <w:r>
+        <w:t>": "Raw file as downloaded"</w:t>
       </w:r>
     </w:p>
     <w:p>
@@ -175,29 +325,112 @@
         <w:t>T</w:t>
       </w:r>
       <w:r>
-        <w:t>his goes to config.yaml and puts together the path to get sample1.csv out of github.</w:t>
-      </w:r>
-      <w:r>
-        <w:t xml:space="preserve"> This command uploads sample1 as sample.csv:latest to wandb</w:t>
-      </w:r>
-    </w:p>
-    <w:p>
-      <w:r>
-        <w:t>Now that sample.csv is on wandb, you next download it and look at it in a Jupyter Notebook using this command.</w:t>
-      </w:r>
-    </w:p>
-    <w:p>
-      <w:pPr>
-        <w:pStyle w:val="Heading5"/>
-      </w:pPr>
+        <w:t xml:space="preserve">his goes to </w:t>
+      </w:r>
+      <w:proofErr w:type="spellStart"/>
+      <w:proofErr w:type="gramStart"/>
+      <w:r>
+        <w:t>config.yaml</w:t>
+      </w:r>
+      <w:proofErr w:type="spellEnd"/>
+      <w:proofErr w:type="gramEnd"/>
+      <w:r>
+        <w:t xml:space="preserve"> and puts together the path to get sample1.csv out of </w:t>
+      </w:r>
+      <w:proofErr w:type="spellStart"/>
+      <w:r>
+        <w:t>github</w:t>
+      </w:r>
+      <w:proofErr w:type="spellEnd"/>
+      <w:r>
+        <w:t>.</w:t>
+      </w:r>
+      <w:r>
+        <w:t xml:space="preserve"> This command uploads sample1 as </w:t>
+      </w:r>
+      <w:proofErr w:type="spellStart"/>
+      <w:proofErr w:type="gramStart"/>
+      <w:r>
+        <w:t>sample.csv:latest</w:t>
+      </w:r>
+      <w:proofErr w:type="spellEnd"/>
+      <w:proofErr w:type="gramEnd"/>
+      <w:r>
+        <w:t xml:space="preserve"> to </w:t>
+      </w:r>
+      <w:proofErr w:type="spellStart"/>
+      <w:r>
+        <w:t>wandb</w:t>
+      </w:r>
+      <w:proofErr w:type="spellEnd"/>
+    </w:p>
+    <w:p>
+      <w:r>
+        <w:t xml:space="preserve">Now that sample.csv is on </w:t>
+      </w:r>
+      <w:proofErr w:type="spellStart"/>
+      <w:r>
+        <w:t>wandb</w:t>
+      </w:r>
+      <w:proofErr w:type="spellEnd"/>
+      <w:r>
+        <w:t>, you next download it and look at it in a Jupyter Notebook using this command.</w:t>
+      </w:r>
+    </w:p>
+    <w:p>
+      <w:pPr>
+        <w:pStyle w:val="Heading5"/>
+      </w:pPr>
+      <w:proofErr w:type="spellStart"/>
       <w:r>
         <w:lastRenderedPageBreak/>
-        <w:t>mlflow run src/eda</w:t>
-      </w:r>
-    </w:p>
-    <w:p>
-      <w:r>
-        <w:t xml:space="preserve">You need to be in the parent directory to do this. It needs to look at the MLproject file at the top and then go down 2 levels to eda and look at that one. I found this would start a very poor Jupyter environment. I did not like working in it and it seemed to have problems saving the code to wandb. I just gave up and saved the code as an artifact. </w:t>
+        <w:t>mlflow</w:t>
+      </w:r>
+      <w:proofErr w:type="spellEnd"/>
+      <w:r>
+        <w:t xml:space="preserve"> run </w:t>
+      </w:r>
+      <w:proofErr w:type="spellStart"/>
+      <w:r>
+        <w:t>src</w:t>
+      </w:r>
+      <w:proofErr w:type="spellEnd"/>
+      <w:r>
+        <w:t>/</w:t>
+      </w:r>
+      <w:proofErr w:type="spellStart"/>
+      <w:r>
+        <w:t>eda</w:t>
+      </w:r>
+      <w:proofErr w:type="spellEnd"/>
+    </w:p>
+    <w:p>
+      <w:r>
+        <w:t xml:space="preserve">You need to be in the parent directory to do this. It needs to look at the </w:t>
+      </w:r>
+      <w:proofErr w:type="spellStart"/>
+      <w:r>
+        <w:t>MLproject</w:t>
+      </w:r>
+      <w:proofErr w:type="spellEnd"/>
+      <w:r>
+        <w:t xml:space="preserve"> file at the top and then go down 2 levels to </w:t>
+      </w:r>
+      <w:proofErr w:type="spellStart"/>
+      <w:r>
+        <w:t>eda</w:t>
+      </w:r>
+      <w:proofErr w:type="spellEnd"/>
+      <w:r>
+        <w:t xml:space="preserve"> and look at that one. I found this would start a very poor Jupyter environment. I did not like working in it and it seemed to have problems saving the code to </w:t>
+      </w:r>
+      <w:proofErr w:type="spellStart"/>
+      <w:r>
+        <w:t>wandb</w:t>
+      </w:r>
+      <w:proofErr w:type="spellEnd"/>
+      <w:r>
+        <w:t xml:space="preserve">. I just gave up and saved the code as an artifact. </w:t>
       </w:r>
     </w:p>
     <w:p/>
@@ -211,10 +444,26 @@
     </w:p>
     <w:p>
       <w:r>
-        <w:t xml:space="preserve">We are doing a preliminary look at the data with this step. This is in the directory eda. </w:t>
-      </w:r>
-      <w:r>
-        <w:t>There are no further Hydra or MLflow commands here.</w:t>
+        <w:t xml:space="preserve">We are doing a preliminary look at the data with this step. This is in the directory </w:t>
+      </w:r>
+      <w:proofErr w:type="spellStart"/>
+      <w:r>
+        <w:t>eda</w:t>
+      </w:r>
+      <w:proofErr w:type="spellEnd"/>
+      <w:r>
+        <w:t xml:space="preserve">. </w:t>
+      </w:r>
+      <w:r>
+        <w:t xml:space="preserve">There are no further Hydra or </w:t>
+      </w:r>
+      <w:proofErr w:type="spellStart"/>
+      <w:r>
+        <w:t>MLflow</w:t>
+      </w:r>
+      <w:proofErr w:type="spellEnd"/>
+      <w:r>
+        <w:t xml:space="preserve"> commands here.</w:t>
       </w:r>
     </w:p>
     <w:p/>
@@ -222,87 +471,245 @@
       <w:pPr>
         <w:pStyle w:val="Heading4"/>
       </w:pPr>
+      <w:proofErr w:type="spellStart"/>
       <w:r>
         <w:t>basic_cleaning</w:t>
       </w:r>
-    </w:p>
-    <w:p>
-      <w:r>
-        <w:t xml:space="preserve">You need to be in the root directory of this project. Then you can run cookiecutter. </w:t>
-      </w:r>
-    </w:p>
-    <w:p>
-      <w:pPr>
-        <w:pStyle w:val="Heading5"/>
-      </w:pPr>
-      <w:r>
-        <w:t>cookiecutter cookie-mlflow-step -o src</w:t>
-      </w:r>
-    </w:p>
-    <w:p>
-      <w:pPr>
-        <w:pStyle w:val="Heading5"/>
-      </w:pPr>
-      <w:r>
-        <w:t>step_name [step_name]: basic_cleaning</w:t>
-      </w:r>
-    </w:p>
-    <w:p>
-      <w:pPr>
-        <w:pStyle w:val="Heading5"/>
-      </w:pPr>
-      <w:r>
-        <w:t>script_name [run.py]: run.py</w:t>
-      </w:r>
-    </w:p>
-    <w:p>
-      <w:pPr>
-        <w:pStyle w:val="Heading5"/>
-      </w:pPr>
-      <w:r>
-        <w:t>job_type [my_step]: basic_cleaning</w:t>
-      </w:r>
-    </w:p>
-    <w:p>
-      <w:pPr>
-        <w:pStyle w:val="Heading5"/>
-      </w:pPr>
-      <w:r>
-        <w:t>short_description [My step]: A very basic data cleaning</w:t>
-      </w:r>
-    </w:p>
-    <w:p>
-      <w:pPr>
-        <w:pStyle w:val="Heading5"/>
-      </w:pPr>
-      <w:r>
-        <w:t>long_description [An example of a step using MLflow and Weights &amp; Biases]: Download from W&amp;B the raw dataset and apply some basic data cleaning, exporting the result to a new artifact</w:t>
-      </w:r>
-    </w:p>
-    <w:p>
-      <w:pPr>
-        <w:pStyle w:val="Heading5"/>
-      </w:pPr>
-      <w:r>
-        <w:t>parameters [parameter1,parameter2]: input_artifact,output_artifact,output_type,output_description,min_price,max_price</w:t>
-      </w:r>
-    </w:p>
-    <w:p>
-      <w:r>
-        <w:t>The MLflow command for this RAN from the root directory is:</w:t>
-      </w:r>
-    </w:p>
-    <w:p>
-      <w:pPr>
-        <w:pStyle w:val="Heading5"/>
-      </w:pPr>
-      <w:r>
-        <w:t>mlflow run . -P steps="basic_cleaning"</w:t>
-      </w:r>
-    </w:p>
-    <w:p>
-      <w:r>
-        <w:t xml:space="preserve">There was some work to get all of the run.py, main.py, conda.yaml (2 files basic_cleaning and root directory), MLflow file (local to basic_cleaning) in shape. Just follow those as the examples. </w:t>
+      <w:proofErr w:type="spellEnd"/>
+    </w:p>
+    <w:p>
+      <w:r>
+        <w:t xml:space="preserve">You need to be in the root directory of this project. Then you can run </w:t>
+      </w:r>
+      <w:proofErr w:type="spellStart"/>
+      <w:r>
+        <w:t>cookiecutter</w:t>
+      </w:r>
+      <w:proofErr w:type="spellEnd"/>
+      <w:r>
+        <w:t xml:space="preserve">. </w:t>
+      </w:r>
+    </w:p>
+    <w:p>
+      <w:pPr>
+        <w:pStyle w:val="Heading5"/>
+      </w:pPr>
+      <w:proofErr w:type="spellStart"/>
+      <w:r>
+        <w:t>cookiecutter</w:t>
+      </w:r>
+      <w:proofErr w:type="spellEnd"/>
+      <w:r>
+        <w:t xml:space="preserve"> cookie-</w:t>
+      </w:r>
+      <w:proofErr w:type="spellStart"/>
+      <w:r>
+        <w:t>mlflow</w:t>
+      </w:r>
+      <w:proofErr w:type="spellEnd"/>
+      <w:r>
+        <w:t xml:space="preserve">-step -o </w:t>
+      </w:r>
+      <w:proofErr w:type="spellStart"/>
+      <w:r>
+        <w:t>src</w:t>
+      </w:r>
+      <w:proofErr w:type="spellEnd"/>
+    </w:p>
+    <w:p>
+      <w:pPr>
+        <w:pStyle w:val="Heading5"/>
+      </w:pPr>
+      <w:proofErr w:type="spellStart"/>
+      <w:r>
+        <w:t>step_name</w:t>
+      </w:r>
+      <w:proofErr w:type="spellEnd"/>
+      <w:r>
+        <w:t xml:space="preserve"> [</w:t>
+      </w:r>
+      <w:proofErr w:type="spellStart"/>
+      <w:r>
+        <w:t>step_name</w:t>
+      </w:r>
+      <w:proofErr w:type="spellEnd"/>
+      <w:r>
+        <w:t xml:space="preserve">]: </w:t>
+      </w:r>
+      <w:proofErr w:type="spellStart"/>
+      <w:r>
+        <w:t>basic_cleaning</w:t>
+      </w:r>
+      <w:proofErr w:type="spellEnd"/>
+    </w:p>
+    <w:p>
+      <w:pPr>
+        <w:pStyle w:val="Heading5"/>
+      </w:pPr>
+      <w:proofErr w:type="spellStart"/>
+      <w:r>
+        <w:t>script_name</w:t>
+      </w:r>
+      <w:proofErr w:type="spellEnd"/>
+      <w:r>
+        <w:t xml:space="preserve"> [run.py]: run.py</w:t>
+      </w:r>
+    </w:p>
+    <w:p>
+      <w:pPr>
+        <w:pStyle w:val="Heading5"/>
+      </w:pPr>
+      <w:proofErr w:type="spellStart"/>
+      <w:r>
+        <w:t>job_type</w:t>
+      </w:r>
+      <w:proofErr w:type="spellEnd"/>
+      <w:r>
+        <w:t xml:space="preserve"> [</w:t>
+      </w:r>
+      <w:proofErr w:type="spellStart"/>
+      <w:r>
+        <w:t>my_step</w:t>
+      </w:r>
+      <w:proofErr w:type="spellEnd"/>
+      <w:r>
+        <w:t xml:space="preserve">]: </w:t>
+      </w:r>
+      <w:proofErr w:type="spellStart"/>
+      <w:r>
+        <w:t>basic_cleaning</w:t>
+      </w:r>
+      <w:proofErr w:type="spellEnd"/>
+    </w:p>
+    <w:p>
+      <w:pPr>
+        <w:pStyle w:val="Heading5"/>
+      </w:pPr>
+      <w:proofErr w:type="spellStart"/>
+      <w:r>
+        <w:t>short_description</w:t>
+      </w:r>
+      <w:proofErr w:type="spellEnd"/>
+      <w:r>
+        <w:t xml:space="preserve"> [My step]: A very basic data cleaning</w:t>
+      </w:r>
+    </w:p>
+    <w:p>
+      <w:pPr>
+        <w:pStyle w:val="Heading5"/>
+      </w:pPr>
+      <w:proofErr w:type="spellStart"/>
+      <w:r>
+        <w:t>long_description</w:t>
+      </w:r>
+      <w:proofErr w:type="spellEnd"/>
+      <w:r>
+        <w:t xml:space="preserve"> [An example of a step using </w:t>
+      </w:r>
+      <w:proofErr w:type="spellStart"/>
+      <w:r>
+        <w:t>MLflow</w:t>
+      </w:r>
+      <w:proofErr w:type="spellEnd"/>
+      <w:r>
+        <w:t xml:space="preserve"> and Weights &amp; Biases]: Download from W&amp;B the raw dataset and apply some basic data cleaning, exporting the result to a new artifact</w:t>
+      </w:r>
+    </w:p>
+    <w:p>
+      <w:pPr>
+        <w:pStyle w:val="Heading5"/>
+      </w:pPr>
+      <w:r>
+        <w:t>parameters [parameter</w:t>
+      </w:r>
+      <w:proofErr w:type="gramStart"/>
+      <w:r>
+        <w:t>1,parameter</w:t>
+      </w:r>
+      <w:proofErr w:type="gramEnd"/>
+      <w:r>
+        <w:t>2]: input_artifact,output_artifact,output_type,output_description,min_price,max_price</w:t>
+      </w:r>
+    </w:p>
+    <w:p>
+      <w:r>
+        <w:t xml:space="preserve">The </w:t>
+      </w:r>
+      <w:proofErr w:type="spellStart"/>
+      <w:r>
+        <w:t>MLflow</w:t>
+      </w:r>
+      <w:proofErr w:type="spellEnd"/>
+      <w:r>
+        <w:t xml:space="preserve"> command for this RAN from the root directory is:</w:t>
+      </w:r>
+    </w:p>
+    <w:p>
+      <w:pPr>
+        <w:pStyle w:val="Heading5"/>
+      </w:pPr>
+      <w:proofErr w:type="spellStart"/>
+      <w:r>
+        <w:t>mlflow</w:t>
+      </w:r>
+      <w:proofErr w:type="spellEnd"/>
+      <w:r>
+        <w:t xml:space="preserve"> </w:t>
+      </w:r>
+      <w:proofErr w:type="gramStart"/>
+      <w:r>
+        <w:t>run .</w:t>
+      </w:r>
+      <w:proofErr w:type="gramEnd"/>
+      <w:r>
+        <w:t xml:space="preserve"> -P steps="</w:t>
+      </w:r>
+      <w:proofErr w:type="spellStart"/>
+      <w:r>
+        <w:t>basic_cleaning</w:t>
+      </w:r>
+      <w:proofErr w:type="spellEnd"/>
+      <w:r>
+        <w:t>"</w:t>
+      </w:r>
+    </w:p>
+    <w:p>
+      <w:r>
+        <w:t xml:space="preserve">There was some work to get all of the run.py, main.py, </w:t>
+      </w:r>
+      <w:proofErr w:type="spellStart"/>
+      <w:proofErr w:type="gramStart"/>
+      <w:r>
+        <w:t>conda.yaml</w:t>
+      </w:r>
+      <w:proofErr w:type="spellEnd"/>
+      <w:proofErr w:type="gramEnd"/>
+      <w:r>
+        <w:t xml:space="preserve"> (2 files </w:t>
+      </w:r>
+      <w:proofErr w:type="spellStart"/>
+      <w:r>
+        <w:t>basic_cleaning</w:t>
+      </w:r>
+      <w:proofErr w:type="spellEnd"/>
+      <w:r>
+        <w:t xml:space="preserve"> and root directory), </w:t>
+      </w:r>
+      <w:proofErr w:type="spellStart"/>
+      <w:r>
+        <w:t>MLflow</w:t>
+      </w:r>
+      <w:proofErr w:type="spellEnd"/>
+      <w:r>
+        <w:t xml:space="preserve"> file (local to </w:t>
+      </w:r>
+      <w:proofErr w:type="spellStart"/>
+      <w:r>
+        <w:t>basic_cleaning</w:t>
+      </w:r>
+      <w:proofErr w:type="spellEnd"/>
+      <w:r>
+        <w:t xml:space="preserve">) in shape. Just follow those as the examples. </w:t>
       </w:r>
     </w:p>
     <w:p/>
@@ -310,13 +717,55 @@
       <w:pPr>
         <w:pStyle w:val="Heading4"/>
       </w:pPr>
+      <w:proofErr w:type="spellStart"/>
       <w:r>
         <w:t>data_check</w:t>
       </w:r>
-    </w:p>
-    <w:p>
-      <w:r>
-        <w:t>So, this appeared to be set up for me. I had to make sure that the config.yaml file worked with the MLproject file in the data_check directory. I also had to update the main.py file. The big issue turned out to be getting all of the names correct thru the various files. One odd thing is that there are 2 calling functions for the tests. One tests the current sample dataset. The other will test a future one. This is a little puzzling but understandable. The notes do warn you about this but … still strange.</w:t>
+      <w:proofErr w:type="spellEnd"/>
+    </w:p>
+    <w:p>
+      <w:r>
+        <w:t xml:space="preserve">So, this appeared to be set up for me. I had to make sure that the </w:t>
+      </w:r>
+      <w:proofErr w:type="spellStart"/>
+      <w:r>
+        <w:t>config.yaml</w:t>
+      </w:r>
+      <w:proofErr w:type="spellEnd"/>
+      <w:r>
+        <w:t xml:space="preserve"> file worked with the </w:t>
+      </w:r>
+      <w:proofErr w:type="spellStart"/>
+      <w:r>
+        <w:t>MLproject</w:t>
+      </w:r>
+      <w:proofErr w:type="spellEnd"/>
+      <w:r>
+        <w:t xml:space="preserve"> file in the </w:t>
+      </w:r>
+      <w:proofErr w:type="spellStart"/>
+      <w:r>
+        <w:t>data_check</w:t>
+      </w:r>
+      <w:proofErr w:type="spellEnd"/>
+      <w:r>
+        <w:t xml:space="preserve"> directory. I also had to update the main.py file. The big issue turned out to be getting </w:t>
+      </w:r>
+      <w:proofErr w:type="gramStart"/>
+      <w:r>
+        <w:t>all of</w:t>
+      </w:r>
+      <w:proofErr w:type="gramEnd"/>
+      <w:r>
+        <w:t xml:space="preserve"> the names correct </w:t>
+      </w:r>
+      <w:proofErr w:type="gramStart"/>
+      <w:r>
+        <w:t>thru</w:t>
+      </w:r>
+      <w:proofErr w:type="gramEnd"/>
+      <w:r>
+        <w:t xml:space="preserve"> the various files. One odd thing is that there are 2 calling functions for the tests. One tests the current sample dataset. The other will test a future one. This is a little puzzling but understandable. The notes do warn you about this but … still strange.</w:t>
       </w:r>
       <w:r>
         <w:t xml:space="preserve"> </w:t>
@@ -329,8 +778,29 @@
       <w:pPr>
         <w:pStyle w:val="Heading5"/>
       </w:pPr>
-      <w:r>
-        <w:t>mlflow run . -P steps="data_check"</w:t>
+      <w:proofErr w:type="spellStart"/>
+      <w:r>
+        <w:t>mlflow</w:t>
+      </w:r>
+      <w:proofErr w:type="spellEnd"/>
+      <w:r>
+        <w:t xml:space="preserve"> </w:t>
+      </w:r>
+      <w:proofErr w:type="gramStart"/>
+      <w:r>
+        <w:t>run .</w:t>
+      </w:r>
+      <w:proofErr w:type="gramEnd"/>
+      <w:r>
+        <w:t xml:space="preserve"> -P steps="</w:t>
+      </w:r>
+      <w:proofErr w:type="spellStart"/>
+      <w:r>
+        <w:t>data_check</w:t>
+      </w:r>
+      <w:proofErr w:type="spellEnd"/>
+      <w:r>
+        <w:t>"</w:t>
       </w:r>
     </w:p>
     <w:p/>
@@ -338,22 +808,90 @@
       <w:pPr>
         <w:pStyle w:val="Heading4"/>
       </w:pPr>
+      <w:proofErr w:type="spellStart"/>
       <w:r>
         <w:lastRenderedPageBreak/>
         <w:t>train_val_test_split</w:t>
       </w:r>
-    </w:p>
-    <w:p>
-      <w:r>
-        <w:t>Well I did a poor job of this. So, main.py you should be using config. EVERYWHERE else, no config. Just use the parameter name. All of the substitution is handled thru Hydra. I also changed the name of this step. I probably should not have but I did. I want to have a directory for every function. The steps they appear to be given are not exactly that. That is the name of the step does not correspond one to one to the function name. I find that very confusing. It is used to be split_data. I also decided to upload 3 datasets not just 2. They were train, test, and validation. The notes only wanted trainval and test. Weird. Not sure why.</w:t>
-      </w:r>
-    </w:p>
-    <w:p>
-      <w:pPr>
-        <w:pStyle w:val="Heading5"/>
-      </w:pPr>
-      <w:r>
-        <w:t>mlflow run . -P steps="train_val_test_split"</w:t>
+      <w:proofErr w:type="spellEnd"/>
+    </w:p>
+    <w:p>
+      <w:proofErr w:type="gramStart"/>
+      <w:r>
+        <w:t>Well</w:t>
+      </w:r>
+      <w:proofErr w:type="gramEnd"/>
+      <w:r>
+        <w:t xml:space="preserve"> I did a poor job of this. So, main.py you should be using config. EVERYWHERE else, no config. Just use the parameter name. </w:t>
+      </w:r>
+      <w:proofErr w:type="gramStart"/>
+      <w:r>
+        <w:t>All of</w:t>
+      </w:r>
+      <w:proofErr w:type="gramEnd"/>
+      <w:r>
+        <w:t xml:space="preserve"> the substitution is handled </w:t>
+      </w:r>
+      <w:proofErr w:type="gramStart"/>
+      <w:r>
+        <w:t>thru</w:t>
+      </w:r>
+      <w:proofErr w:type="gramEnd"/>
+      <w:r>
+        <w:t xml:space="preserve"> Hydra. I also changed the name of this step. I probably should not have but I did. I want to have a directory for every function. The steps they appear to be given are not exactly that. That is the name of the step does not correspond one to one to the function name. I find that very confusing. It is used to be </w:t>
+      </w:r>
+      <w:proofErr w:type="spellStart"/>
+      <w:r>
+        <w:t>split_data</w:t>
+      </w:r>
+      <w:proofErr w:type="spellEnd"/>
+      <w:r>
+        <w:t xml:space="preserve">. I also decided to upload 3 datasets not just 2. They were </w:t>
+      </w:r>
+      <w:proofErr w:type="gramStart"/>
+      <w:r>
+        <w:t>train</w:t>
+      </w:r>
+      <w:proofErr w:type="gramEnd"/>
+      <w:r>
+        <w:t xml:space="preserve">, test, and validation. The notes only wanted </w:t>
+      </w:r>
+      <w:proofErr w:type="spellStart"/>
+      <w:r>
+        <w:t>trainval</w:t>
+      </w:r>
+      <w:proofErr w:type="spellEnd"/>
+      <w:r>
+        <w:t xml:space="preserve"> and test. Weird. Not sure why.</w:t>
+      </w:r>
+    </w:p>
+    <w:p>
+      <w:pPr>
+        <w:pStyle w:val="Heading5"/>
+      </w:pPr>
+      <w:proofErr w:type="spellStart"/>
+      <w:r>
+        <w:t>mlflow</w:t>
+      </w:r>
+      <w:proofErr w:type="spellEnd"/>
+      <w:r>
+        <w:t xml:space="preserve"> </w:t>
+      </w:r>
+      <w:proofErr w:type="gramStart"/>
+      <w:r>
+        <w:t>run .</w:t>
+      </w:r>
+      <w:proofErr w:type="gramEnd"/>
+      <w:r>
+        <w:t xml:space="preserve"> -P steps="</w:t>
+      </w:r>
+      <w:proofErr w:type="spellStart"/>
+      <w:r>
+        <w:t>train_val_test_split</w:t>
+      </w:r>
+      <w:proofErr w:type="spellEnd"/>
+      <w:r>
+        <w:t>"</w:t>
       </w:r>
     </w:p>
     <w:p/>
@@ -367,9 +905,11 @@
       <w:pPr>
         <w:pStyle w:val="Heading4"/>
       </w:pPr>
+      <w:proofErr w:type="spellStart"/>
       <w:r>
         <w:t>train_random_forest</w:t>
       </w:r>
+      <w:proofErr w:type="spellEnd"/>
     </w:p>
     <w:p>
       <w:r>
@@ -380,12 +920,30 @@
       <w:pPr>
         <w:pStyle w:val="Heading5"/>
       </w:pPr>
-      <w:r>
-        <w:t>mlflow run . -P steps="</w:t>
-      </w:r>
-      <w:r>
-        <w:t xml:space="preserve"> train_random_forest</w:t>
-      </w:r>
+      <w:proofErr w:type="spellStart"/>
+      <w:r>
+        <w:t>mlflow</w:t>
+      </w:r>
+      <w:proofErr w:type="spellEnd"/>
+      <w:r>
+        <w:t xml:space="preserve"> </w:t>
+      </w:r>
+      <w:proofErr w:type="gramStart"/>
+      <w:r>
+        <w:t>run .</w:t>
+      </w:r>
+      <w:proofErr w:type="gramEnd"/>
+      <w:r>
+        <w:t xml:space="preserve"> -P steps="</w:t>
+      </w:r>
+      <w:r>
+        <w:t xml:space="preserve"> </w:t>
+      </w:r>
+      <w:proofErr w:type="spellStart"/>
+      <w:r>
+        <w:t>train_random_forest</w:t>
+      </w:r>
+      <w:proofErr w:type="spellEnd"/>
       <w:r>
         <w:t>"</w:t>
       </w:r>
@@ -408,8 +966,21 @@
       <w:pPr>
         <w:pStyle w:val="Heading5"/>
       </w:pPr>
-      <w:r>
-        <w:t>mlflow run . -P steps="all"</w:t>
+      <w:proofErr w:type="spellStart"/>
+      <w:r>
+        <w:t>mlflow</w:t>
+      </w:r>
+      <w:proofErr w:type="spellEnd"/>
+      <w:r>
+        <w:t xml:space="preserve"> </w:t>
+      </w:r>
+      <w:proofErr w:type="gramStart"/>
+      <w:r>
+        <w:t>run .</w:t>
+      </w:r>
+      <w:proofErr w:type="gramEnd"/>
+      <w:r>
+        <w:t xml:space="preserve"> -P steps="all"</w:t>
       </w:r>
     </w:p>
     <w:p/>
@@ -423,82 +994,254 @@
     </w:p>
     <w:p>
       <w:r>
-        <w:t>Integrating joblib, sweeps, multi run etc. was a little challenging. This code worked.</w:t>
-      </w:r>
-    </w:p>
-    <w:p>
-      <w:pPr>
-        <w:pStyle w:val="Heading5"/>
-      </w:pPr>
-      <w:r>
-        <w:t>mlflow run . \</w:t>
-      </w:r>
-    </w:p>
-    <w:p>
-      <w:pPr>
-        <w:pStyle w:val="Heading5"/>
-      </w:pPr>
-      <w:r>
-        <w:t xml:space="preserve">  -P steps=train_random_forest \</w:t>
-      </w:r>
-    </w:p>
-    <w:p>
-      <w:pPr>
-        <w:pStyle w:val="Heading5"/>
-      </w:pPr>
-      <w:r>
-        <w:t xml:space="preserve">  -P hydra_options="\</w:t>
-      </w:r>
-    </w:p>
-    <w:p>
-      <w:pPr>
-        <w:pStyle w:val="Heading5"/>
-      </w:pPr>
-      <w:r>
-        <w:t>hydra/launcher=joblib \</w:t>
-      </w:r>
-    </w:p>
-    <w:p>
-      <w:pPr>
-        <w:pStyle w:val="Heading5"/>
-      </w:pPr>
-      <w:r>
-        <w:t>hydra.launcher.n_jobs=-1 \</w:t>
-      </w:r>
-    </w:p>
-    <w:p>
-      <w:pPr>
-        <w:pStyle w:val="Heading5"/>
-      </w:pPr>
-      <w:r>
-        <w:t>modeling.random_forest.max_depth=10,50,100 \</w:t>
-      </w:r>
-    </w:p>
-    <w:p>
-      <w:pPr>
-        <w:pStyle w:val="Heading5"/>
-      </w:pPr>
-      <w:r>
-        <w:t>modeling.random_forest.n_estimators=100,200,500 \</w:t>
-      </w:r>
-    </w:p>
-    <w:p>
-      <w:pPr>
-        <w:pStyle w:val="Heading5"/>
-      </w:pPr>
-      <w:r>
-        <w:t>modeling.max_tfidf_features=10,15,30 -m"</w:t>
+        <w:t xml:space="preserve">Integrating </w:t>
+      </w:r>
+      <w:proofErr w:type="spellStart"/>
+      <w:r>
+        <w:t>joblib</w:t>
+      </w:r>
+      <w:proofErr w:type="spellEnd"/>
+      <w:r>
+        <w:t>, sweeps, multi run etc. was a little challenging. This code worked.</w:t>
+      </w:r>
+    </w:p>
+    <w:p>
+      <w:pPr>
+        <w:pStyle w:val="Heading5"/>
+      </w:pPr>
+      <w:proofErr w:type="spellStart"/>
+      <w:r>
+        <w:t>mlflow</w:t>
+      </w:r>
+      <w:proofErr w:type="spellEnd"/>
+      <w:r>
+        <w:t xml:space="preserve"> </w:t>
+      </w:r>
+      <w:proofErr w:type="gramStart"/>
+      <w:r>
+        <w:t>run .</w:t>
+      </w:r>
+      <w:proofErr w:type="gramEnd"/>
+      <w:r>
+        <w:t xml:space="preserve"> \</w:t>
+      </w:r>
+    </w:p>
+    <w:p>
+      <w:pPr>
+        <w:pStyle w:val="Heading5"/>
+      </w:pPr>
+      <w:r>
+        <w:t xml:space="preserve">  -P steps=</w:t>
+      </w:r>
+      <w:proofErr w:type="spellStart"/>
+      <w:r>
+        <w:t>train_random_forest</w:t>
+      </w:r>
+      <w:proofErr w:type="spellEnd"/>
+      <w:r>
+        <w:t xml:space="preserve"> \</w:t>
+      </w:r>
+    </w:p>
+    <w:p>
+      <w:pPr>
+        <w:pStyle w:val="Heading5"/>
+      </w:pPr>
+      <w:r>
+        <w:t xml:space="preserve">  -P </w:t>
+      </w:r>
+      <w:proofErr w:type="spellStart"/>
+      <w:r>
+        <w:t>hydra_options</w:t>
+      </w:r>
+      <w:proofErr w:type="spellEnd"/>
+      <w:r>
+        <w:t>="\</w:t>
+      </w:r>
+    </w:p>
+    <w:p>
+      <w:pPr>
+        <w:pStyle w:val="Heading5"/>
+      </w:pPr>
+      <w:r>
+        <w:t>hydra/launcher=</w:t>
+      </w:r>
+      <w:proofErr w:type="spellStart"/>
+      <w:r>
+        <w:t>joblib</w:t>
+      </w:r>
+      <w:proofErr w:type="spellEnd"/>
+      <w:r>
+        <w:t xml:space="preserve"> \</w:t>
+      </w:r>
+    </w:p>
+    <w:p>
+      <w:pPr>
+        <w:pStyle w:val="Heading5"/>
+      </w:pPr>
+      <w:proofErr w:type="spellStart"/>
+      <w:proofErr w:type="gramStart"/>
+      <w:r>
+        <w:t>hydra.launcher</w:t>
+      </w:r>
+      <w:proofErr w:type="gramEnd"/>
+      <w:r>
+        <w:t>.n_jobs</w:t>
+      </w:r>
+      <w:proofErr w:type="spellEnd"/>
+      <w:r>
+        <w:t>=-1 \</w:t>
+      </w:r>
+    </w:p>
+    <w:p>
+      <w:pPr>
+        <w:pStyle w:val="Heading5"/>
+      </w:pPr>
+      <w:proofErr w:type="spellStart"/>
+      <w:r>
+        <w:t>modeling.random_forest.max_depth</w:t>
+      </w:r>
+      <w:proofErr w:type="spellEnd"/>
+      <w:r>
+        <w:t>=10,50,100 \</w:t>
+      </w:r>
+    </w:p>
+    <w:p>
+      <w:pPr>
+        <w:pStyle w:val="Heading5"/>
+      </w:pPr>
+      <w:proofErr w:type="spellStart"/>
+      <w:proofErr w:type="gramStart"/>
+      <w:r>
+        <w:t>modeling.random</w:t>
+      </w:r>
+      <w:proofErr w:type="gramEnd"/>
+      <w:r>
+        <w:t>_forest.n_estimators</w:t>
+      </w:r>
+      <w:proofErr w:type="spellEnd"/>
+      <w:r>
+        <w:t>=100,200,500 \</w:t>
+      </w:r>
+    </w:p>
+    <w:p>
+      <w:pPr>
+        <w:pStyle w:val="Heading5"/>
+      </w:pPr>
+      <w:proofErr w:type="spellStart"/>
+      <w:r>
+        <w:t>modeling.max_tfidf_features</w:t>
+      </w:r>
+      <w:proofErr w:type="spellEnd"/>
+      <w:r>
+        <w:t>=10,15,30 -m"</w:t>
       </w:r>
     </w:p>
     <w:p/>
     <w:p>
       <w:r>
-        <w:t>There are changes to the conda.yml file that you need to include. the code that is in this repository worked. You need to ensure that hydra launcher is able to use joblib</w:t>
-      </w:r>
-      <w:r>
-        <w:t>. I chose the best model post this and marked it as prod.</w:t>
-      </w:r>
-    </w:p>
+        <w:t xml:space="preserve">There are changes to the </w:t>
+      </w:r>
+      <w:proofErr w:type="spellStart"/>
+      <w:r>
+        <w:t>conda.yml</w:t>
+      </w:r>
+      <w:proofErr w:type="spellEnd"/>
+      <w:r>
+        <w:t xml:space="preserve"> file that you need to include. the code that is in this repository worked. You need to ensure that hydra launcher </w:t>
+      </w:r>
+      <w:proofErr w:type="gramStart"/>
+      <w:r>
+        <w:t>is able to</w:t>
+      </w:r>
+      <w:proofErr w:type="gramEnd"/>
+      <w:r>
+        <w:t xml:space="preserve"> use </w:t>
+      </w:r>
+      <w:proofErr w:type="spellStart"/>
+      <w:r>
+        <w:t>joblib</w:t>
+      </w:r>
+      <w:proofErr w:type="spellEnd"/>
+      <w:r>
+        <w:t xml:space="preserve">. I chose the best model </w:t>
+      </w:r>
+      <w:proofErr w:type="gramStart"/>
+      <w:r>
+        <w:t>post</w:t>
+      </w:r>
+      <w:proofErr w:type="gramEnd"/>
+      <w:r>
+        <w:t xml:space="preserve"> this and marked it as prod.</w:t>
+      </w:r>
+    </w:p>
+    <w:p/>
+    <w:p>
+      <w:pPr>
+        <w:pStyle w:val="Heading4"/>
+      </w:pPr>
+      <w:r>
+        <w:lastRenderedPageBreak/>
+        <w:t>test</w:t>
+      </w:r>
+    </w:p>
+    <w:p>
+      <w:pPr>
+        <w:pStyle w:val="Heading5"/>
+        <w:rPr>
+          <w:rStyle w:val="Heading5Char"/>
+        </w:rPr>
+      </w:pPr>
+      <w:proofErr w:type="spellStart"/>
+      <w:r>
+        <w:rPr>
+          <w:rStyle w:val="Heading5Char"/>
+        </w:rPr>
+        <w:t>mlflow</w:t>
+      </w:r>
+      <w:proofErr w:type="spellEnd"/>
+      <w:r>
+        <w:rPr>
+          <w:rStyle w:val="Heading5Char"/>
+        </w:rPr>
+        <w:t xml:space="preserve"> </w:t>
+      </w:r>
+      <w:proofErr w:type="gramStart"/>
+      <w:r>
+        <w:rPr>
+          <w:rStyle w:val="Heading5Char"/>
+        </w:rPr>
+        <w:t>run .</w:t>
+      </w:r>
+      <w:proofErr w:type="gramEnd"/>
+      <w:r>
+        <w:rPr>
+          <w:rStyle w:val="Heading5Char"/>
+        </w:rPr>
+        <w:t xml:space="preserve"> -P steps=</w:t>
+      </w:r>
+      <w:r>
+        <w:rPr>
+          <w:rStyle w:val="Heading5Char"/>
+        </w:rPr>
+        <w:t>”</w:t>
+      </w:r>
+      <w:proofErr w:type="spellStart"/>
+      <w:r>
+        <w:rPr>
+          <w:rStyle w:val="Heading5Char"/>
+        </w:rPr>
+        <w:t>test_regression_model</w:t>
+      </w:r>
+      <w:proofErr w:type="spellEnd"/>
+      <w:r>
+        <w:rPr>
+          <w:rStyle w:val="Heading5Char"/>
+        </w:rPr>
+        <w:t>”</w:t>
+      </w:r>
+    </w:p>
+    <w:p/>
+    <w:p/>
     <w:p/>
     <w:sectPr>
       <w:pgSz w:w="12240" w:h="15840"/>

</xml_diff>

<commit_message>
Updated config.yaml to run sample2.csv. Then proceeded to test it. It is expected to fail.
</commit_message>
<xml_diff>
--- a/MLflow_and _Hydra _Notes.docx
+++ b/MLflow_and _Hydra _Notes.docx
@@ -34,15 +34,7 @@
       </w:r>
       <w:proofErr w:type="spellEnd"/>
       <w:r>
-        <w:t xml:space="preserve"> as </w:t>
-      </w:r>
-      <w:proofErr w:type="gramStart"/>
-      <w:r>
-        <w:t>the</w:t>
-      </w:r>
-      <w:proofErr w:type="gramEnd"/>
-      <w:r>
-        <w:t xml:space="preserve"> example.</w:t>
+        <w:t xml:space="preserve"> as the example.</w:t>
       </w:r>
     </w:p>
     <w:p/>
@@ -1238,6 +1230,102 @@
           <w:rStyle w:val="Heading5Char"/>
         </w:rPr>
         <w:t>”</w:t>
+      </w:r>
+    </w:p>
+    <w:p>
+      <w:r>
+        <w:t xml:space="preserve">I had a little bit of an adventure getting this working. I had to change the </w:t>
+      </w:r>
+      <w:proofErr w:type="spellStart"/>
+      <w:r>
+        <w:t>conda.yml</w:t>
+      </w:r>
+      <w:proofErr w:type="spellEnd"/>
+      <w:r>
+        <w:t xml:space="preserve"> file in the components/</w:t>
+      </w:r>
+      <w:proofErr w:type="spellStart"/>
+      <w:r>
+        <w:t>test_regression_model</w:t>
+      </w:r>
+      <w:proofErr w:type="spellEnd"/>
+      <w:r>
+        <w:t xml:space="preserve"> to remove them installing a git environment. I do not quite understand that. That may bite me. I just adjusted the </w:t>
+      </w:r>
+      <w:proofErr w:type="spellStart"/>
+      <w:proofErr w:type="gramStart"/>
+      <w:r>
+        <w:t>os.path</w:t>
+      </w:r>
+      <w:proofErr w:type="gramEnd"/>
+      <w:r>
+        <w:t>.join</w:t>
+      </w:r>
+      <w:proofErr w:type="spellEnd"/>
+      <w:r>
+        <w:t xml:space="preserve"> to get me in the right directory and updated the </w:t>
+      </w:r>
+      <w:proofErr w:type="spellStart"/>
+      <w:r>
+        <w:t>config.yaml</w:t>
+      </w:r>
+      <w:proofErr w:type="spellEnd"/>
+      <w:r>
+        <w:t xml:space="preserve"> file  to reflect the realities of what I had named things on </w:t>
+      </w:r>
+      <w:proofErr w:type="spellStart"/>
+      <w:r>
+        <w:t>wandb</w:t>
+      </w:r>
+      <w:proofErr w:type="spellEnd"/>
+      <w:r>
+        <w:t>.</w:t>
+      </w:r>
+    </w:p>
+    <w:p/>
+    <w:p>
+      <w:pPr>
+        <w:pStyle w:val="Heading4"/>
+      </w:pPr>
+      <w:r>
+        <w:t>Train the Model on New Data</w:t>
+      </w:r>
+    </w:p>
+    <w:p>
+      <w:pPr>
+        <w:pStyle w:val="Heading5"/>
+      </w:pPr>
+      <w:proofErr w:type="spellStart"/>
+      <w:r>
+        <w:t>mlflow</w:t>
+      </w:r>
+      <w:proofErr w:type="spellEnd"/>
+      <w:r>
+        <w:t xml:space="preserve"> run https://github.com/LindsayMoir/NYC_Predict_Rental_Prices.git \</w:t>
+      </w:r>
+    </w:p>
+    <w:p>
+      <w:pPr>
+        <w:pStyle w:val="Heading5"/>
+      </w:pPr>
+      <w:r>
+        <w:t xml:space="preserve">             -v "1.0.0" \</w:t>
+      </w:r>
+    </w:p>
+    <w:p>
+      <w:pPr>
+        <w:pStyle w:val="Heading5"/>
+      </w:pPr>
+      <w:r>
+        <w:t xml:space="preserve">             -P </w:t>
+      </w:r>
+      <w:proofErr w:type="spellStart"/>
+      <w:r>
+        <w:t>hydra_options</w:t>
+      </w:r>
+      <w:proofErr w:type="spellEnd"/>
+      <w:r>
+        <w:t>="etl.sample2='sample2.csv'"</w:t>
       </w:r>
     </w:p>
     <w:p/>

</xml_diff>

<commit_message>
Updated basic_cleaning to reflect the dropping of the lat long outliers
</commit_message>
<xml_diff>
--- a/MLflow_and _Hydra _Notes.docx
+++ b/MLflow_and _Hydra _Notes.docx
@@ -1293,44 +1293,159 @@
     </w:p>
     <w:p>
       <w:pPr>
-        <w:pStyle w:val="Heading5"/>
-      </w:pPr>
-      <w:proofErr w:type="spellStart"/>
-      <w:r>
+        <w:rPr>
+          <w:rFonts w:eastAsiaTheme="majorEastAsia" w:cstheme="majorBidi"/>
+          <w:color w:val="0F4761" w:themeColor="accent1" w:themeShade="BF"/>
+        </w:rPr>
+      </w:pPr>
+      <w:proofErr w:type="spellStart"/>
+      <w:r>
+        <w:rPr>
+          <w:rFonts w:eastAsiaTheme="majorEastAsia" w:cstheme="majorBidi"/>
+          <w:color w:val="0F4761" w:themeColor="accent1" w:themeShade="BF"/>
+        </w:rPr>
         <w:t>mlflow</w:t>
       </w:r>
       <w:proofErr w:type="spellEnd"/>
       <w:r>
+        <w:rPr>
+          <w:rFonts w:eastAsiaTheme="majorEastAsia" w:cstheme="majorBidi"/>
+          <w:color w:val="0F4761" w:themeColor="accent1" w:themeShade="BF"/>
+        </w:rPr>
         <w:t xml:space="preserve"> run https://github.com/LindsayMoir/NYC_Predict_Rental_Prices.git \</w:t>
       </w:r>
     </w:p>
     <w:p>
       <w:pPr>
-        <w:pStyle w:val="Heading5"/>
-      </w:pPr>
-      <w:r>
-        <w:t xml:space="preserve">             -v "1.0.0" \</w:t>
-      </w:r>
-    </w:p>
-    <w:p>
-      <w:pPr>
-        <w:pStyle w:val="Heading5"/>
-      </w:pPr>
-      <w:r>
-        <w:t xml:space="preserve">             -P </w:t>
-      </w:r>
-      <w:proofErr w:type="spellStart"/>
-      <w:r>
+        <w:rPr>
+          <w:rFonts w:eastAsiaTheme="majorEastAsia" w:cstheme="majorBidi"/>
+          <w:color w:val="0F4761" w:themeColor="accent1" w:themeShade="BF"/>
+        </w:rPr>
+      </w:pPr>
+      <w:r>
+        <w:rPr>
+          <w:rFonts w:eastAsiaTheme="majorEastAsia" w:cstheme="majorBidi"/>
+          <w:color w:val="0F4761" w:themeColor="accent1" w:themeShade="BF"/>
+        </w:rPr>
+        <w:t xml:space="preserve">    -v "1.0.0" \</w:t>
+      </w:r>
+    </w:p>
+    <w:p>
+      <w:r>
+        <w:rPr>
+          <w:rFonts w:eastAsiaTheme="majorEastAsia" w:cstheme="majorBidi"/>
+          <w:color w:val="0F4761" w:themeColor="accent1" w:themeShade="BF"/>
+        </w:rPr>
+        <w:t xml:space="preserve">    -P </w:t>
+      </w:r>
+      <w:proofErr w:type="spellStart"/>
+      <w:r>
+        <w:rPr>
+          <w:rFonts w:eastAsiaTheme="majorEastAsia" w:cstheme="majorBidi"/>
+          <w:color w:val="0F4761" w:themeColor="accent1" w:themeShade="BF"/>
+        </w:rPr>
         <w:t>hydra_options</w:t>
       </w:r>
       <w:proofErr w:type="spellEnd"/>
       <w:r>
-        <w:t>="etl.sample2='sample2.csv'"</w:t>
-      </w:r>
-    </w:p>
-    <w:p/>
-    <w:p/>
-    <w:p/>
+        <w:rPr>
+          <w:rFonts w:eastAsiaTheme="majorEastAsia" w:cstheme="majorBidi"/>
+          <w:color w:val="0F4761" w:themeColor="accent1" w:themeShade="BF"/>
+        </w:rPr>
+        <w:t>="</w:t>
+      </w:r>
+      <w:proofErr w:type="spellStart"/>
+      <w:r>
+        <w:rPr>
+          <w:rFonts w:eastAsiaTheme="majorEastAsia" w:cstheme="majorBidi"/>
+          <w:color w:val="0F4761" w:themeColor="accent1" w:themeShade="BF"/>
+        </w:rPr>
+        <w:t>etl.sample</w:t>
+      </w:r>
+      <w:proofErr w:type="spellEnd"/>
+      <w:r>
+        <w:rPr>
+          <w:rFonts w:eastAsiaTheme="majorEastAsia" w:cstheme="majorBidi"/>
+          <w:color w:val="0F4761" w:themeColor="accent1" w:themeShade="BF"/>
+        </w:rPr>
+        <w:t>='sample2.csv'"</w:t>
+      </w:r>
+    </w:p>
+    <w:p>
+      <w:r>
+        <w:t xml:space="preserve">This is supposed to fail on neighborhood boundary check. It did not. Now that I have </w:t>
+      </w:r>
+      <w:proofErr w:type="gramStart"/>
+      <w:r>
+        <w:t>ran</w:t>
+      </w:r>
+      <w:proofErr w:type="gramEnd"/>
+      <w:r>
+        <w:t xml:space="preserve"> it, the larger sample is there. I wonder if it will fail </w:t>
+      </w:r>
+      <w:proofErr w:type="gramStart"/>
+      <w:r>
+        <w:t>now?</w:t>
+      </w:r>
+      <w:proofErr w:type="gramEnd"/>
+    </w:p>
+    <w:p>
+      <w:pPr>
+        <w:rPr>
+          <w:rFonts w:eastAsiaTheme="majorEastAsia" w:cstheme="majorBidi"/>
+          <w:color w:val="0F4761" w:themeColor="accent1" w:themeShade="BF"/>
+        </w:rPr>
+      </w:pPr>
+      <w:proofErr w:type="spellStart"/>
+      <w:r>
+        <w:rPr>
+          <w:rFonts w:eastAsiaTheme="majorEastAsia" w:cstheme="majorBidi"/>
+          <w:color w:val="0F4761" w:themeColor="accent1" w:themeShade="BF"/>
+        </w:rPr>
+        <w:t>mlflow</w:t>
+      </w:r>
+      <w:proofErr w:type="spellEnd"/>
+      <w:r>
+        <w:rPr>
+          <w:rFonts w:eastAsiaTheme="majorEastAsia" w:cstheme="majorBidi"/>
+          <w:color w:val="0F4761" w:themeColor="accent1" w:themeShade="BF"/>
+        </w:rPr>
+        <w:t xml:space="preserve"> run </w:t>
+      </w:r>
+      <w:hyperlink r:id="rId4" w:history="1">
+        <w:r>
+          <w:rPr>
+            <w:rStyle w:val="Hyperlink"/>
+            <w:rFonts w:eastAsiaTheme="majorEastAsia" w:cstheme="majorBidi"/>
+          </w:rPr>
+          <w:t>https://github.com/LindsayMoir/NYC_Predict_Rental_Prices.git</w:t>
+        </w:r>
+      </w:hyperlink>
+    </w:p>
+    <w:p>
+      <w:pPr>
+        <w:rPr>
+          <w:rFonts w:eastAsiaTheme="majorEastAsia" w:cstheme="majorBidi"/>
+          <w:color w:val="0F4761" w:themeColor="accent1" w:themeShade="BF"/>
+        </w:rPr>
+      </w:pPr>
+      <w:proofErr w:type="gramStart"/>
+      <w:r>
+        <w:rPr>
+          <w:rFonts w:eastAsiaTheme="majorEastAsia" w:cstheme="majorBidi"/>
+          <w:color w:val="0F4761" w:themeColor="accent1" w:themeShade="BF"/>
+        </w:rPr>
+        <w:t>No</w:t>
+      </w:r>
+      <w:proofErr w:type="gramEnd"/>
+      <w:r>
+        <w:rPr>
+          <w:rFonts w:eastAsiaTheme="majorEastAsia" w:cstheme="majorBidi"/>
+          <w:color w:val="0F4761" w:themeColor="accent1" w:themeShade="BF"/>
+        </w:rPr>
+        <w:t xml:space="preserve"> it did not fail. I am suspicious that the other drops I did got rid of the offending rows.</w:t>
+      </w:r>
+    </w:p>
     <w:sectPr>
       <w:pgSz w:w="12240" w:h="15840"/>
       <w:pgMar w:top="1440" w:right="1440" w:bottom="1440" w:left="1440" w:header="708" w:footer="708" w:gutter="0"/>
@@ -2250,6 +2365,29 @@
       <w:spacing w:val="5"/>
     </w:rPr>
   </w:style>
+  <w:style w:type="character" w:styleId="Hyperlink">
+    <w:name w:val="Hyperlink"/>
+    <w:basedOn w:val="DefaultParagraphFont"/>
+    <w:uiPriority w:val="99"/>
+    <w:unhideWhenUsed/>
+    <w:rsid w:val="00125CE5"/>
+    <w:rPr>
+      <w:color w:val="467886" w:themeColor="hyperlink"/>
+      <w:u w:val="single"/>
+    </w:rPr>
+  </w:style>
+  <w:style w:type="character" w:styleId="UnresolvedMention">
+    <w:name w:val="Unresolved Mention"/>
+    <w:basedOn w:val="DefaultParagraphFont"/>
+    <w:uiPriority w:val="99"/>
+    <w:semiHidden/>
+    <w:unhideWhenUsed/>
+    <w:rsid w:val="00125CE5"/>
+    <w:rPr>
+      <w:color w:val="605E5C"/>
+      <w:shd w:val="clear" w:color="auto" w:fill="E1DFDD"/>
+    </w:rPr>
+  </w:style>
 </w:styles>
 </file>
 

</xml_diff>

<commit_message>
The conda.yml files on wandb were getting broken pipes. If I upgraded them to wandb 0.17.5 it works without broken pipes.
</commit_message>
<xml_diff>
--- a/MLflow_and _Hydra _Notes.docx
+++ b/MLflow_and _Hydra _Notes.docx
@@ -1391,34 +1391,25 @@
     </w:p>
     <w:p>
       <w:pPr>
-        <w:rPr>
-          <w:rFonts w:eastAsiaTheme="majorEastAsia" w:cstheme="majorBidi"/>
-          <w:color w:val="0F4761" w:themeColor="accent1" w:themeShade="BF"/>
-        </w:rPr>
-      </w:pPr>
-      <w:proofErr w:type="spellStart"/>
-      <w:r>
-        <w:rPr>
-          <w:rFonts w:eastAsiaTheme="majorEastAsia" w:cstheme="majorBidi"/>
-          <w:color w:val="0F4761" w:themeColor="accent1" w:themeShade="BF"/>
-        </w:rPr>
+        <w:pStyle w:val="Heading5"/>
+        <w:rPr>
+          <w:rStyle w:val="Hyperlink"/>
+        </w:rPr>
+      </w:pPr>
+      <w:proofErr w:type="spellStart"/>
+      <w:r>
         <w:t>mlflow</w:t>
       </w:r>
       <w:proofErr w:type="spellEnd"/>
       <w:r>
-        <w:rPr>
-          <w:rFonts w:eastAsiaTheme="majorEastAsia" w:cstheme="majorBidi"/>
-          <w:color w:val="0F4761" w:themeColor="accent1" w:themeShade="BF"/>
-        </w:rPr>
         <w:t xml:space="preserve"> run </w:t>
       </w:r>
       <w:hyperlink r:id="rId4" w:history="1">
         <w:r>
           <w:rPr>
             <w:rStyle w:val="Hyperlink"/>
-            <w:rFonts w:eastAsiaTheme="majorEastAsia" w:cstheme="majorBidi"/>
           </w:rPr>
-          <w:t>https://github.com/LindsayMoir/NYC_Predict_Rental_Prices.git</w:t>
+          <w:t>https://github.com/LindsayMoir/NYC_Predict_Rental_Prices.git \</w:t>
         </w:r>
       </w:hyperlink>
     </w:p>
@@ -1429,6 +1420,28 @@
           <w:color w:val="0F4761" w:themeColor="accent1" w:themeShade="BF"/>
         </w:rPr>
       </w:pPr>
+      <w:r>
+        <w:rPr>
+          <w:rFonts w:eastAsiaTheme="majorEastAsia" w:cstheme="majorBidi"/>
+          <w:color w:val="0F4761" w:themeColor="accent1" w:themeShade="BF"/>
+        </w:rPr>
+        <w:t xml:space="preserve">    -v "1.0.</w:t>
+      </w:r>
+      <w:r>
+        <w:rPr>
+          <w:rFonts w:eastAsiaTheme="majorEastAsia" w:cstheme="majorBidi"/>
+          <w:color w:val="0F4761" w:themeColor="accent1" w:themeShade="BF"/>
+        </w:rPr>
+        <w:t>1”</w:t>
+      </w:r>
+    </w:p>
+    <w:p>
+      <w:pPr>
+        <w:rPr>
+          <w:rFonts w:eastAsiaTheme="majorEastAsia" w:cstheme="majorBidi"/>
+          <w:color w:val="0F4761" w:themeColor="accent1" w:themeShade="BF"/>
+        </w:rPr>
+      </w:pPr>
       <w:proofErr w:type="gramStart"/>
       <w:r>
         <w:rPr>
@@ -1444,6 +1457,134 @@
           <w:color w:val="0F4761" w:themeColor="accent1" w:themeShade="BF"/>
         </w:rPr>
         <w:t xml:space="preserve"> it did not fail. I am suspicious that the other drops I did got rid of the offending rows.</w:t>
+      </w:r>
+    </w:p>
+    <w:p>
+      <w:pPr>
+        <w:pStyle w:val="Heading5"/>
+      </w:pPr>
+      <w:proofErr w:type="spellStart"/>
+      <w:r>
+        <w:t>mlflow</w:t>
+      </w:r>
+      <w:proofErr w:type="spellEnd"/>
+      <w:r>
+        <w:t xml:space="preserve"> run </w:t>
+      </w:r>
+      <w:hyperlink r:id="rId5" w:history="1">
+        <w:r>
+          <w:rPr>
+            <w:rStyle w:val="Hyperlink"/>
+          </w:rPr>
+          <w:t>https://github.com/LindsayMoir/NYC_Predict_Rental_Prices.git \</w:t>
+        </w:r>
+      </w:hyperlink>
+    </w:p>
+    <w:p>
+      <w:pPr>
+        <w:rPr>
+          <w:rFonts w:eastAsiaTheme="majorEastAsia" w:cstheme="majorBidi"/>
+          <w:color w:val="0F4761" w:themeColor="accent1" w:themeShade="BF"/>
+        </w:rPr>
+      </w:pPr>
+      <w:r>
+        <w:rPr>
+          <w:rFonts w:eastAsiaTheme="majorEastAsia" w:cstheme="majorBidi"/>
+          <w:color w:val="0F4761" w:themeColor="accent1" w:themeShade="BF"/>
+        </w:rPr>
+        <w:t>-v "1.0.</w:t>
+      </w:r>
+      <w:r>
+        <w:rPr>
+          <w:rFonts w:eastAsiaTheme="majorEastAsia" w:cstheme="majorBidi"/>
+          <w:color w:val="0F4761" w:themeColor="accent1" w:themeShade="BF"/>
+        </w:rPr>
+        <w:t>1</w:t>
+      </w:r>
+      <w:r>
+        <w:rPr>
+          <w:rFonts w:eastAsiaTheme="majorEastAsia" w:cstheme="majorBidi"/>
+          <w:color w:val="0F4761" w:themeColor="accent1" w:themeShade="BF"/>
+        </w:rPr>
+        <w:t>" \</w:t>
+      </w:r>
+    </w:p>
+    <w:p>
+      <w:pPr>
+        <w:rPr>
+          <w:rFonts w:eastAsiaTheme="majorEastAsia" w:cstheme="majorBidi"/>
+          <w:color w:val="0F4761" w:themeColor="accent1" w:themeShade="BF"/>
+        </w:rPr>
+      </w:pPr>
+      <w:r>
+        <w:rPr>
+          <w:rFonts w:eastAsiaTheme="majorEastAsia" w:cstheme="majorBidi"/>
+          <w:color w:val="0F4761" w:themeColor="accent1" w:themeShade="BF"/>
+        </w:rPr>
+        <w:t xml:space="preserve">-P </w:t>
+      </w:r>
+      <w:proofErr w:type="spellStart"/>
+      <w:r>
+        <w:rPr>
+          <w:rFonts w:eastAsiaTheme="majorEastAsia" w:cstheme="majorBidi"/>
+          <w:color w:val="0F4761" w:themeColor="accent1" w:themeShade="BF"/>
+        </w:rPr>
+        <w:t>hydra_options</w:t>
+      </w:r>
+      <w:proofErr w:type="spellEnd"/>
+      <w:r>
+        <w:rPr>
+          <w:rFonts w:eastAsiaTheme="majorEastAsia" w:cstheme="majorBidi"/>
+          <w:color w:val="0F4761" w:themeColor="accent1" w:themeShade="BF"/>
+        </w:rPr>
+        <w:t>="</w:t>
+      </w:r>
+      <w:proofErr w:type="spellStart"/>
+      <w:r>
+        <w:rPr>
+          <w:rFonts w:eastAsiaTheme="majorEastAsia" w:cstheme="majorBidi"/>
+          <w:color w:val="0F4761" w:themeColor="accent1" w:themeShade="BF"/>
+        </w:rPr>
+        <w:t>etl.sample</w:t>
+      </w:r>
+      <w:proofErr w:type="spellEnd"/>
+      <w:r>
+        <w:rPr>
+          <w:rFonts w:eastAsiaTheme="majorEastAsia" w:cstheme="majorBidi"/>
+          <w:color w:val="0F4761" w:themeColor="accent1" w:themeShade="BF"/>
+        </w:rPr>
+        <w:t>='sample2.csv'"</w:t>
+      </w:r>
+    </w:p>
+    <w:p>
+      <w:pPr>
+        <w:rPr>
+          <w:rFonts w:eastAsiaTheme="majorEastAsia" w:cstheme="majorBidi"/>
+          <w:color w:val="0F4761" w:themeColor="accent1" w:themeShade="BF"/>
+        </w:rPr>
+      </w:pPr>
+      <w:r>
+        <w:rPr>
+          <w:rFonts w:eastAsiaTheme="majorEastAsia" w:cstheme="majorBidi"/>
+          <w:color w:val="0F4761" w:themeColor="accent1" w:themeShade="BF"/>
+        </w:rPr>
+        <w:t xml:space="preserve">You </w:t>
+      </w:r>
+      <w:proofErr w:type="gramStart"/>
+      <w:r>
+        <w:rPr>
+          <w:rFonts w:eastAsiaTheme="majorEastAsia" w:cstheme="majorBidi"/>
+          <w:color w:val="0F4761" w:themeColor="accent1" w:themeShade="BF"/>
+        </w:rPr>
+        <w:t>have to</w:t>
+      </w:r>
+      <w:proofErr w:type="gramEnd"/>
+      <w:r>
+        <w:rPr>
+          <w:rFonts w:eastAsiaTheme="majorEastAsia" w:cstheme="majorBidi"/>
+          <w:color w:val="0F4761" w:themeColor="accent1" w:themeShade="BF"/>
+        </w:rPr>
+        <w:t xml:space="preserve"> use this otherwise it always uses sample1. It does run the whole pipeline though!</w:t>
       </w:r>
     </w:p>
     <w:sectPr>
@@ -1856,6 +1997,7 @@
   <w:style w:type="paragraph" w:default="1" w:styleId="Normal">
     <w:name w:val="Normal"/>
     <w:qFormat/>
+    <w:rsid w:val="003C36B9"/>
   </w:style>
   <w:style w:type="paragraph" w:styleId="Heading1">
     <w:name w:val="heading 1"/>

</xml_diff>